<commit_message>
#1083 - updates based on Rog's feedback.
</commit_message>
<xml_diff>
--- a/doc/bulk/aatams_bulk_upload_spec_version_1_1.docx
+++ b/doc/bulk/aatams_bulk_upload_spec_version_1_1.docx
@@ -593,7 +593,7 @@
             <w:rPr>
               <w:noProof/>
             </w:rPr>
-            <w:instrText xml:space="preserve"> PAGEREF _Toc213303535 \h </w:instrText>
+            <w:instrText xml:space="preserve"> PAGEREF _Toc213318931 \h </w:instrText>
           </w:r>
           <w:r>
             <w:rPr>
@@ -668,7 +668,7 @@
             <w:rPr>
               <w:noProof/>
             </w:rPr>
-            <w:instrText xml:space="preserve"> PAGEREF _Toc213303536 \h </w:instrText>
+            <w:instrText xml:space="preserve"> PAGEREF _Toc213318932 \h </w:instrText>
           </w:r>
           <w:r>
             <w:rPr>
@@ -745,7 +745,7 @@
             <w:rPr>
               <w:noProof/>
             </w:rPr>
-            <w:instrText xml:space="preserve"> PAGEREF _Toc213303537 \h </w:instrText>
+            <w:instrText xml:space="preserve"> PAGEREF _Toc213318933 \h </w:instrText>
           </w:r>
           <w:r>
             <w:rPr>
@@ -762,7 +762,7 @@
             <w:rPr>
               <w:noProof/>
             </w:rPr>
-            <w:t>3</w:t>
+            <w:t>4</w:t>
           </w:r>
           <w:r>
             <w:rPr>
@@ -818,7 +818,7 @@
             <w:rPr>
               <w:noProof/>
             </w:rPr>
-            <w:instrText xml:space="preserve"> PAGEREF _Toc213303538 \h </w:instrText>
+            <w:instrText xml:space="preserve"> PAGEREF _Toc213318934 \h </w:instrText>
           </w:r>
           <w:r>
             <w:rPr>
@@ -835,7 +835,7 @@
             <w:rPr>
               <w:noProof/>
             </w:rPr>
-            <w:t>3</w:t>
+            <w:t>4</w:t>
           </w:r>
           <w:r>
             <w:rPr>
@@ -891,7 +891,7 @@
             <w:rPr>
               <w:noProof/>
             </w:rPr>
-            <w:instrText xml:space="preserve"> PAGEREF _Toc213303539 \h </w:instrText>
+            <w:instrText xml:space="preserve"> PAGEREF _Toc213318935 \h </w:instrText>
           </w:r>
           <w:r>
             <w:rPr>
@@ -964,7 +964,7 @@
             <w:rPr>
               <w:noProof/>
             </w:rPr>
-            <w:instrText xml:space="preserve"> PAGEREF _Toc213303540 \h </w:instrText>
+            <w:instrText xml:space="preserve"> PAGEREF _Toc213318936 \h </w:instrText>
           </w:r>
           <w:r>
             <w:rPr>
@@ -1037,7 +1037,7 @@
             <w:rPr>
               <w:noProof/>
             </w:rPr>
-            <w:instrText xml:space="preserve"> PAGEREF _Toc213303541 \h </w:instrText>
+            <w:instrText xml:space="preserve"> PAGEREF _Toc213318937 \h </w:instrText>
           </w:r>
           <w:r>
             <w:rPr>
@@ -1110,7 +1110,7 @@
             <w:rPr>
               <w:noProof/>
             </w:rPr>
-            <w:instrText xml:space="preserve"> PAGEREF _Toc213303542 \h </w:instrText>
+            <w:instrText xml:space="preserve"> PAGEREF _Toc213318938 \h </w:instrText>
           </w:r>
           <w:r>
             <w:rPr>
@@ -1183,7 +1183,7 @@
             <w:rPr>
               <w:noProof/>
             </w:rPr>
-            <w:instrText xml:space="preserve"> PAGEREF _Toc213303543 \h </w:instrText>
+            <w:instrText xml:space="preserve"> PAGEREF _Toc213318939 \h </w:instrText>
           </w:r>
           <w:r>
             <w:rPr>
@@ -1256,7 +1256,7 @@
             <w:rPr>
               <w:noProof/>
             </w:rPr>
-            <w:instrText xml:space="preserve"> PAGEREF _Toc213303544 \h </w:instrText>
+            <w:instrText xml:space="preserve"> PAGEREF _Toc213318940 \h </w:instrText>
           </w:r>
           <w:r>
             <w:rPr>
@@ -1273,7 +1273,7 @@
             <w:rPr>
               <w:noProof/>
             </w:rPr>
-            <w:t>5</w:t>
+            <w:t>6</w:t>
           </w:r>
           <w:r>
             <w:rPr>
@@ -1329,7 +1329,7 @@
             <w:rPr>
               <w:noProof/>
             </w:rPr>
-            <w:instrText xml:space="preserve"> PAGEREF _Toc213303545 \h </w:instrText>
+            <w:instrText xml:space="preserve"> PAGEREF _Toc213318941 \h </w:instrText>
           </w:r>
           <w:r>
             <w:rPr>
@@ -1404,7 +1404,7 @@
             <w:rPr>
               <w:noProof/>
             </w:rPr>
-            <w:instrText xml:space="preserve"> PAGEREF _Toc213303546 \h </w:instrText>
+            <w:instrText xml:space="preserve"> PAGEREF _Toc213318942 \h </w:instrText>
           </w:r>
           <w:r>
             <w:rPr>
@@ -1477,7 +1477,7 @@
             <w:rPr>
               <w:noProof/>
             </w:rPr>
-            <w:instrText xml:space="preserve"> PAGEREF _Toc213303547 \h </w:instrText>
+            <w:instrText xml:space="preserve"> PAGEREF _Toc213318943 \h </w:instrText>
           </w:r>
           <w:r>
             <w:rPr>
@@ -1550,7 +1550,7 @@
             <w:rPr>
               <w:noProof/>
             </w:rPr>
-            <w:instrText xml:space="preserve"> PAGEREF _Toc213303548 \h </w:instrText>
+            <w:instrText xml:space="preserve"> PAGEREF _Toc213318944 \h </w:instrText>
           </w:r>
           <w:r>
             <w:rPr>
@@ -1609,7 +1609,7 @@
             <w:rPr>
               <w:noProof/>
             </w:rPr>
-            <w:instrText xml:space="preserve"> PAGEREF _Toc213303549 \h </w:instrText>
+            <w:instrText xml:space="preserve"> PAGEREF _Toc213318945 \h </w:instrText>
           </w:r>
           <w:r>
             <w:rPr>
@@ -1682,7 +1682,7 @@
             <w:rPr>
               <w:noProof/>
             </w:rPr>
-            <w:instrText xml:space="preserve"> PAGEREF _Toc213303550 \h </w:instrText>
+            <w:instrText xml:space="preserve"> PAGEREF _Toc213318946 \h </w:instrText>
           </w:r>
           <w:r>
             <w:rPr>
@@ -1755,7 +1755,7 @@
             <w:rPr>
               <w:noProof/>
             </w:rPr>
-            <w:instrText xml:space="preserve"> PAGEREF _Toc213303551 \h </w:instrText>
+            <w:instrText xml:space="preserve"> PAGEREF _Toc213318947 \h </w:instrText>
           </w:r>
           <w:r>
             <w:rPr>
@@ -1794,6 +1794,7 @@
         <w:numPr>
           <w:ilvl w:val="0"/>
           <w:numId w:val="9"/>
+          <w:numberingChange w:id="0" w:author="AODN Project" w:date="2012-10-31T16:05:00Z" w:original="%1:1:0:."/>
         </w:numPr>
         <w:rPr>
           <w:color w:val="365F91" w:themeColor="accent1" w:themeShade="BF"/>
@@ -1802,19 +1803,25 @@
       <w:r>
         <w:br w:type="page"/>
       </w:r>
-      <w:bookmarkStart w:id="0" w:name="_Toc213303535"/>
+      <w:bookmarkStart w:id="1" w:name="_Toc213318931"/>
       <w:r>
         <w:rPr>
           <w:color w:val="365F91" w:themeColor="accent1" w:themeShade="BF"/>
         </w:rPr>
         <w:t>Introduction</w:t>
       </w:r>
-      <w:bookmarkEnd w:id="0"/>
+      <w:bookmarkEnd w:id="1"/>
     </w:p>
     <w:p/>
     <w:p>
       <w:r>
-        <w:t>This document describes the required file format for automated upload of bulk data set to the AATAMS database.</w:t>
+        <w:t>This document describes the required file format for automated upload of bulk dataset</w:t>
+      </w:r>
+      <w:r>
+        <w:t>s</w:t>
+      </w:r>
+      <w:r>
+        <w:t xml:space="preserve"> to the AATAMS database.</w:t>
       </w:r>
     </w:p>
     <w:p/>
@@ -1824,19 +1831,20 @@
         <w:numPr>
           <w:ilvl w:val="0"/>
           <w:numId w:val="9"/>
+          <w:numberingChange w:id="2" w:author="AODN Project" w:date="2012-10-31T16:05:00Z" w:original="%1:2:0:."/>
         </w:numPr>
         <w:rPr>
           <w:color w:val="365F91" w:themeColor="accent1" w:themeShade="BF"/>
         </w:rPr>
       </w:pPr>
-      <w:bookmarkStart w:id="1" w:name="_Toc213303536"/>
+      <w:bookmarkStart w:id="3" w:name="_Toc213318932"/>
       <w:r>
         <w:rPr>
           <w:color w:val="365F91" w:themeColor="accent1" w:themeShade="BF"/>
         </w:rPr>
         <w:t>General notes</w:t>
       </w:r>
-      <w:bookmarkEnd w:id="1"/>
+      <w:bookmarkEnd w:id="3"/>
     </w:p>
     <w:p/>
     <w:p>
@@ -1845,6 +1853,7 @@
         <w:numPr>
           <w:ilvl w:val="0"/>
           <w:numId w:val="4"/>
+          <w:numberingChange w:id="4" w:author="AODN Project" w:date="2012-10-31T16:05:00Z" w:original=""/>
         </w:numPr>
       </w:pPr>
       <w:r>
@@ -1857,6 +1866,7 @@
         <w:numPr>
           <w:ilvl w:val="0"/>
           <w:numId w:val="4"/>
+          <w:numberingChange w:id="5" w:author="AODN Project" w:date="2012-10-31T16:05:00Z" w:original=""/>
         </w:numPr>
       </w:pPr>
       <w:proofErr w:type="gramStart"/>
@@ -1865,7 +1875,31 @@
       </w:r>
       <w:proofErr w:type="gramEnd"/>
       <w:r>
-        <w:t xml:space="preserve">/time format is ISO8601, e.g. “2012-10-09T12:56:12+10:00” (this is one example, ISO8601 allows variations on this, see </w:t>
+        <w:t xml:space="preserve">/time format is ISO8601, e.g. “2012-10-09T12:56:12+10:00” (this </w:t>
+      </w:r>
+      <w:r>
+        <w:t xml:space="preserve">example </w:t>
+      </w:r>
+      <w:r>
+        <w:t xml:space="preserve">is </w:t>
+      </w:r>
+      <w:r>
+        <w:t>the recommended format, however,</w:t>
+      </w:r>
+      <w:r>
+        <w:t xml:space="preserve"> ISO8601 allows variations on this</w:t>
+      </w:r>
+      <w:r>
+        <w:t xml:space="preserve">. </w:t>
+      </w:r>
+      <w:r>
+        <w:t xml:space="preserve"> </w:t>
+      </w:r>
+      <w:r>
+        <w:t>S</w:t>
+      </w:r>
+      <w:r>
+        <w:t xml:space="preserve">ee </w:t>
       </w:r>
       <w:hyperlink r:id="rId11" w:history="1">
         <w:r>
@@ -1885,10 +1919,34 @@
         <w:numPr>
           <w:ilvl w:val="0"/>
           <w:numId w:val="4"/>
+          <w:numberingChange w:id="6" w:author="AODN Project" w:date="2012-10-31T16:05:00Z" w:original=""/>
         </w:numPr>
       </w:pPr>
       <w:r>
-        <w:t>“String” fields should be quoted, in case the values contain commas (,)</w:t>
+        <w:t xml:space="preserve">“String” fields should be </w:t>
+      </w:r>
+      <w:r>
+        <w:t xml:space="preserve">wrapped in </w:t>
+      </w:r>
+      <w:r>
+        <w:t>quote</w:t>
+      </w:r>
+      <w:r>
+        <w:t xml:space="preserve"> marks</w:t>
+      </w:r>
+      <w:r>
+        <w:t>, in case the values contain commas (,)</w:t>
+      </w:r>
+      <w:r>
+        <w:t xml:space="preserve"> e.g. </w:t>
+      </w:r>
+      <w:proofErr w:type="gramStart"/>
+      <w:r>
+        <w:t>“ …,</w:t>
+      </w:r>
+      <w:proofErr w:type="gramEnd"/>
+      <w:r>
+        <w:t xml:space="preserve"> … “</w:t>
       </w:r>
     </w:p>
     <w:p>
@@ -1897,6 +1955,7 @@
         <w:numPr>
           <w:ilvl w:val="0"/>
           <w:numId w:val="4"/>
+          <w:numberingChange w:id="7" w:author="AODN Project" w:date="2012-10-31T16:05:00Z" w:original=""/>
         </w:numPr>
       </w:pPr>
       <w:proofErr w:type="gramStart"/>
@@ -1905,10 +1964,10 @@
       </w:r>
       <w:proofErr w:type="gramEnd"/>
       <w:r>
-        <w:t xml:space="preserve"> records (i.e. already in the system) will be ignored, rather </w:t>
-      </w:r>
-      <w:r>
-        <w:t>than causing the upload to fail – report on duplicates.</w:t>
+        <w:t xml:space="preserve"> records (i.e. already in the system) will be </w:t>
+      </w:r>
+      <w:r>
+        <w:t>updated.</w:t>
       </w:r>
     </w:p>
     <w:p>
@@ -1917,6 +1976,7 @@
         <w:numPr>
           <w:ilvl w:val="0"/>
           <w:numId w:val="4"/>
+          <w:numberingChange w:id="8" w:author="AODN Project" w:date="2012-10-31T16:05:00Z" w:original=""/>
         </w:numPr>
       </w:pPr>
       <w:proofErr w:type="gramStart"/>
@@ -1925,7 +1985,13 @@
       </w:r>
       <w:proofErr w:type="gramEnd"/>
       <w:r>
-        <w:t xml:space="preserve"> key field(s) will be used to determine duplicates</w:t>
+        <w:t xml:space="preserve"> key </w:t>
+      </w:r>
+      <w:r>
+        <w:t xml:space="preserve">(PK) </w:t>
+      </w:r>
+      <w:r>
+        <w:t>field(s) will be used to determine duplicates</w:t>
       </w:r>
       <w:r>
         <w:t xml:space="preserve"> (the fields with ‘*’ in the PK column denote the primary key formation).</w:t>
@@ -1937,6 +2003,7 @@
         <w:numPr>
           <w:ilvl w:val="0"/>
           <w:numId w:val="4"/>
+          <w:numberingChange w:id="9" w:author="AODN Project" w:date="2012-10-31T16:05:00Z" w:original=""/>
         </w:numPr>
       </w:pPr>
       <w:proofErr w:type="gramStart"/>
@@ -1957,6 +2024,7 @@
         <w:numPr>
           <w:ilvl w:val="0"/>
           <w:numId w:val="4"/>
+          <w:numberingChange w:id="10" w:author="AODN Project" w:date="2012-10-31T16:05:00Z" w:original=""/>
         </w:numPr>
       </w:pPr>
       <w:proofErr w:type="gramStart"/>
@@ -1965,7 +2033,13 @@
       </w:r>
       <w:proofErr w:type="gramEnd"/>
       <w:r>
-        <w:t xml:space="preserve"> valid values coming from a set (e.g. [“ARRAY”, “CURTAIN”, “SINGLE”]), values may be added – but this must be decided by the data committee.</w:t>
+        <w:t xml:space="preserve"> </w:t>
+      </w:r>
+      <w:r>
+        <w:t>descriptors</w:t>
+      </w:r>
+      <w:r>
+        <w:t xml:space="preserve"> coming from a set (e.g. [“ARRAY”, “CURTAIN”, “SINGLE”]), values may be added – but this must be decided by the data committee.</w:t>
       </w:r>
     </w:p>
     <w:p>
@@ -1974,6 +2048,7 @@
         <w:numPr>
           <w:ilvl w:val="0"/>
           <w:numId w:val="4"/>
+          <w:numberingChange w:id="11" w:author="AODN Project" w:date="2012-10-31T16:05:00Z" w:original=""/>
         </w:numPr>
       </w:pPr>
       <w:proofErr w:type="spellStart"/>
@@ -1993,6 +2068,7 @@
         <w:numPr>
           <w:ilvl w:val="0"/>
           <w:numId w:val="4"/>
+          <w:numberingChange w:id="12" w:author="AODN Project" w:date="2012-10-31T16:05:00Z" w:original=""/>
         </w:numPr>
       </w:pPr>
       <w:proofErr w:type="gramStart"/>
@@ -2001,7 +2077,13 @@
       </w:r>
       <w:proofErr w:type="gramEnd"/>
       <w:r>
-        <w:t xml:space="preserve"> ordering of columns is given by the order of “field names” in tables below</w:t>
+        <w:t xml:space="preserve"> ordering of columns is given by the order of “field names” in </w:t>
+      </w:r>
+      <w:r>
+        <w:t xml:space="preserve">the </w:t>
+      </w:r>
+      <w:r>
+        <w:t>tables below</w:t>
       </w:r>
     </w:p>
     <w:p>
@@ -2010,6 +2092,7 @@
         <w:numPr>
           <w:ilvl w:val="0"/>
           <w:numId w:val="4"/>
+          <w:numberingChange w:id="13" w:author="AODN Project" w:date="2012-10-31T16:05:00Z" w:original=""/>
         </w:numPr>
       </w:pPr>
       <w:proofErr w:type="gramStart"/>
@@ -2027,6 +2110,7 @@
         <w:numPr>
           <w:ilvl w:val="0"/>
           <w:numId w:val="4"/>
+          <w:numberingChange w:id="14" w:author="AODN Project" w:date="2012-10-31T16:05:00Z" w:original=""/>
         </w:numPr>
       </w:pPr>
       <w:proofErr w:type="gramStart"/>
@@ -2035,7 +2119,16 @@
       </w:r>
       <w:proofErr w:type="gramEnd"/>
       <w:r>
-        <w:t xml:space="preserve"> is –</w:t>
+        <w:t xml:space="preserve"> </w:t>
+      </w:r>
+      <w:r>
+        <w:t>is</w:t>
+      </w:r>
+      <w:r>
+        <w:t xml:space="preserve"> decimal degrees,</w:t>
+      </w:r>
+      <w:r>
+        <w:t xml:space="preserve"> –</w:t>
       </w:r>
       <w:proofErr w:type="spellStart"/>
       <w:r>
@@ -2043,7 +2136,13 @@
       </w:r>
       <w:proofErr w:type="spellEnd"/>
       <w:r>
-        <w:t xml:space="preserve"> for South, +</w:t>
+        <w:t xml:space="preserve"> for South</w:t>
+      </w:r>
+      <w:r>
+        <w:t xml:space="preserve"> of the Equator</w:t>
+      </w:r>
+      <w:r>
+        <w:t>, +</w:t>
       </w:r>
       <w:proofErr w:type="spellStart"/>
       <w:r>
@@ -2052,6 +2151,9 @@
       <w:proofErr w:type="spellEnd"/>
       <w:r>
         <w:t xml:space="preserve"> for North</w:t>
+      </w:r>
+      <w:r>
+        <w:t xml:space="preserve"> </w:t>
       </w:r>
     </w:p>
     <w:p>
@@ -2060,6 +2162,7 @@
         <w:numPr>
           <w:ilvl w:val="0"/>
           <w:numId w:val="4"/>
+          <w:numberingChange w:id="15" w:author="AODN Project" w:date="2012-10-31T16:05:00Z" w:original=""/>
         </w:numPr>
       </w:pPr>
       <w:proofErr w:type="gramStart"/>
@@ -2068,7 +2171,13 @@
       </w:r>
       <w:proofErr w:type="gramEnd"/>
       <w:r>
-        <w:t xml:space="preserve"> is –</w:t>
+        <w:t xml:space="preserve"> is</w:t>
+      </w:r>
+      <w:r>
+        <w:t xml:space="preserve"> decimal degrees,</w:t>
+      </w:r>
+      <w:r>
+        <w:t xml:space="preserve"> –</w:t>
       </w:r>
       <w:proofErr w:type="spellStart"/>
       <w:r>
@@ -2076,7 +2185,13 @@
       </w:r>
       <w:proofErr w:type="spellEnd"/>
       <w:r>
-        <w:t xml:space="preserve"> for West, +</w:t>
+        <w:t xml:space="preserve"> for West</w:t>
+      </w:r>
+      <w:r>
+        <w:t xml:space="preserve"> of the Greenwich Meridian</w:t>
+      </w:r>
+      <w:r>
+        <w:t>, +</w:t>
       </w:r>
       <w:proofErr w:type="spellStart"/>
       <w:r>
@@ -2084,7 +2199,13 @@
       </w:r>
       <w:proofErr w:type="spellEnd"/>
       <w:r>
-        <w:t xml:space="preserve"> for East</w:t>
+        <w:t xml:space="preserve"> for</w:t>
+      </w:r>
+      <w:r>
+        <w:t xml:space="preserve"> East</w:t>
+      </w:r>
+      <w:r>
+        <w:t xml:space="preserve"> </w:t>
       </w:r>
     </w:p>
     <w:p>
@@ -2093,6 +2214,7 @@
         <w:numPr>
           <w:ilvl w:val="0"/>
           <w:numId w:val="4"/>
+          <w:numberingChange w:id="16" w:author="AODN Project" w:date="2012-10-31T16:05:00Z" w:original=""/>
         </w:numPr>
       </w:pPr>
       <w:proofErr w:type="gramStart"/>
@@ -2110,6 +2232,7 @@
         <w:numPr>
           <w:ilvl w:val="1"/>
           <w:numId w:val="4"/>
+          <w:numberingChange w:id="17" w:author="AODN Project" w:date="2012-10-31T16:05:00Z" w:original="o"/>
         </w:numPr>
       </w:pPr>
       <w:r>
@@ -2122,6 +2245,7 @@
         <w:numPr>
           <w:ilvl w:val="0"/>
           <w:numId w:val="4"/>
+          <w:numberingChange w:id="18" w:author="AODN Project" w:date="2012-10-31T16:05:00Z" w:original=""/>
         </w:numPr>
       </w:pPr>
       <w:proofErr w:type="gramStart"/>
@@ -2152,7 +2276,13 @@
         <w:t xml:space="preserve">entities </w:t>
       </w:r>
       <w:r>
-        <w:t xml:space="preserve">can all be entered manually, as there </w:t>
+        <w:t xml:space="preserve">can all be entered </w:t>
+      </w:r>
+      <w:r>
+        <w:t xml:space="preserve">to the database </w:t>
+      </w:r>
+      <w:r>
+        <w:t xml:space="preserve">manually, as there </w:t>
       </w:r>
       <w:r>
         <w:t>will not</w:t>
@@ -2174,6 +2304,7 @@
         <w:numPr>
           <w:ilvl w:val="0"/>
           <w:numId w:val="5"/>
+          <w:numberingChange w:id="19" w:author="AODN Project" w:date="2012-10-31T16:05:00Z" w:original=""/>
         </w:numPr>
       </w:pPr>
       <w:proofErr w:type="spellStart"/>
@@ -2188,6 +2319,7 @@
         <w:numPr>
           <w:ilvl w:val="0"/>
           <w:numId w:val="5"/>
+          <w:numberingChange w:id="20" w:author="AODN Project" w:date="2012-10-31T16:05:00Z" w:original=""/>
         </w:numPr>
       </w:pPr>
       <w:r>
@@ -2200,6 +2332,7 @@
         <w:numPr>
           <w:ilvl w:val="0"/>
           <w:numId w:val="5"/>
+          <w:numberingChange w:id="21" w:author="AODN Project" w:date="2012-10-31T16:05:00Z" w:original=""/>
         </w:numPr>
       </w:pPr>
       <w:r>
@@ -2212,10 +2345,17 @@
         <w:numPr>
           <w:ilvl w:val="0"/>
           <w:numId w:val="5"/>
+          <w:numberingChange w:id="22" w:author="AODN Project" w:date="2012-10-31T16:05:00Z" w:original=""/>
         </w:numPr>
       </w:pPr>
       <w:r>
         <w:t>Project Role</w:t>
+      </w:r>
+    </w:p>
+    <w:p/>
+    <w:p>
+      <w:r>
+        <w:t>Please see the Appendix for the full set of templates and example files.</w:t>
       </w:r>
     </w:p>
     <w:p/>
@@ -2225,13 +2365,14 @@
         <w:numPr>
           <w:ilvl w:val="0"/>
           <w:numId w:val="9"/>
+          <w:numberingChange w:id="23" w:author="AODN Project" w:date="2012-10-31T16:05:00Z" w:original="%1:3:0:."/>
         </w:numPr>
         <w:rPr>
           <w:color w:val="365F91" w:themeColor="accent1" w:themeShade="BF"/>
           <w:lang w:val="en-AU"/>
         </w:rPr>
       </w:pPr>
-      <w:bookmarkStart w:id="2" w:name="_Toc213303537"/>
+      <w:bookmarkStart w:id="24" w:name="_Toc213318933"/>
       <w:r>
         <w:rPr>
           <w:color w:val="365F91" w:themeColor="accent1" w:themeShade="BF"/>
@@ -2239,7 +2380,7 @@
         </w:rPr>
         <w:t>Formats</w:t>
       </w:r>
-      <w:bookmarkEnd w:id="2"/>
+      <w:bookmarkEnd w:id="24"/>
     </w:p>
     <w:p>
       <w:pPr>
@@ -2247,13 +2388,14 @@
         <w:numPr>
           <w:ilvl w:val="1"/>
           <w:numId w:val="9"/>
+          <w:numberingChange w:id="25" w:author="AODN Project" w:date="2012-10-31T16:05:00Z" w:original="%1:3:0:.%2:1:0:"/>
         </w:numPr>
       </w:pPr>
-      <w:bookmarkStart w:id="3" w:name="_Toc213303538"/>
+      <w:bookmarkStart w:id="26" w:name="_Toc213318934"/>
       <w:r>
         <w:t>Installation</w:t>
       </w:r>
-      <w:bookmarkEnd w:id="3"/>
+      <w:bookmarkEnd w:id="26"/>
     </w:p>
     <w:p/>
     <w:p>
@@ -2297,11 +2439,7 @@
           <w:tcPr>
             <w:tcW w:w="687" w:type="dxa"/>
           </w:tcPr>
-          <w:p>
-            <w:r>
-              <w:t>M/O</w:t>
-            </w:r>
-          </w:p>
+          <w:p/>
         </w:tc>
         <w:tc>
           <w:tcPr>
@@ -2330,11 +2468,12 @@
             <w:tcW w:w="2376" w:type="dxa"/>
           </w:tcPr>
           <w:p>
-            <w:proofErr w:type="gramStart"/>
-            <w:r>
-              <w:t>name</w:t>
-            </w:r>
-            <w:proofErr w:type="gramEnd"/>
+            <w:r>
+              <w:t>N</w:t>
+            </w:r>
+            <w:r>
+              <w:t>ame</w:t>
+            </w:r>
           </w:p>
         </w:tc>
         <w:tc>
@@ -2431,11 +2570,12 @@
             <w:tcW w:w="2376" w:type="dxa"/>
           </w:tcPr>
           <w:p>
-            <w:proofErr w:type="gramStart"/>
-            <w:r>
-              <w:t>configuration</w:t>
-            </w:r>
-            <w:proofErr w:type="gramEnd"/>
+            <w:r>
+              <w:t>C</w:t>
+            </w:r>
+            <w:r>
+              <w:t>onfiguration</w:t>
+            </w:r>
           </w:p>
         </w:tc>
         <w:tc>
@@ -2478,13 +2618,14 @@
         <w:numPr>
           <w:ilvl w:val="1"/>
           <w:numId w:val="9"/>
+          <w:numberingChange w:id="27" w:author="AODN Project" w:date="2012-10-31T16:05:00Z" w:original="%1:3:0:.%2:2:0:"/>
         </w:numPr>
       </w:pPr>
-      <w:bookmarkStart w:id="4" w:name="_Toc213303539"/>
+      <w:bookmarkStart w:id="28" w:name="_Toc213318935"/>
       <w:r>
         <w:t>Station</w:t>
       </w:r>
-      <w:bookmarkEnd w:id="4"/>
+      <w:bookmarkEnd w:id="28"/>
     </w:p>
     <w:p/>
     <w:p>
@@ -2528,11 +2669,7 @@
           <w:tcPr>
             <w:tcW w:w="687" w:type="dxa"/>
           </w:tcPr>
-          <w:p>
-            <w:r>
-              <w:t>M/O</w:t>
-            </w:r>
-          </w:p>
+          <w:p/>
         </w:tc>
         <w:tc>
           <w:tcPr>
@@ -2613,11 +2750,12 @@
             <w:tcW w:w="2376" w:type="dxa"/>
           </w:tcPr>
           <w:p>
-            <w:proofErr w:type="gramStart"/>
-            <w:r>
-              <w:t>name</w:t>
-            </w:r>
-            <w:proofErr w:type="gramEnd"/>
+            <w:r>
+              <w:t>N</w:t>
+            </w:r>
+            <w:r>
+              <w:t>ame</w:t>
+            </w:r>
           </w:p>
         </w:tc>
         <w:tc>
@@ -2659,11 +2797,12 @@
             <w:tcW w:w="2376" w:type="dxa"/>
           </w:tcPr>
           <w:p>
-            <w:proofErr w:type="gramStart"/>
-            <w:r>
-              <w:t>latitude</w:t>
-            </w:r>
-            <w:proofErr w:type="gramEnd"/>
+            <w:r>
+              <w:t>L</w:t>
+            </w:r>
+            <w:r>
+              <w:t>atitude</w:t>
+            </w:r>
           </w:p>
         </w:tc>
         <w:tc>
@@ -2707,11 +2846,12 @@
             <w:tcW w:w="2376" w:type="dxa"/>
           </w:tcPr>
           <w:p>
-            <w:proofErr w:type="gramStart"/>
-            <w:r>
-              <w:t>longitude</w:t>
-            </w:r>
-            <w:proofErr w:type="gramEnd"/>
+            <w:r>
+              <w:t>L</w:t>
+            </w:r>
+            <w:r>
+              <w:t>ongitude</w:t>
+            </w:r>
           </w:p>
         </w:tc>
         <w:tc>
@@ -2802,13 +2942,14 @@
         <w:numPr>
           <w:ilvl w:val="1"/>
           <w:numId w:val="9"/>
+          <w:numberingChange w:id="29" w:author="AODN Project" w:date="2012-10-31T16:05:00Z" w:original="%1:3:0:.%2:3:0:"/>
         </w:numPr>
       </w:pPr>
-      <w:bookmarkStart w:id="5" w:name="_Toc213303540"/>
+      <w:bookmarkStart w:id="30" w:name="_Toc213318936"/>
       <w:r>
         <w:t>Receiver</w:t>
       </w:r>
-      <w:bookmarkEnd w:id="5"/>
+      <w:bookmarkEnd w:id="30"/>
     </w:p>
     <w:p/>
     <w:p>
@@ -2852,11 +2993,7 @@
           <w:tcPr>
             <w:tcW w:w="687" w:type="dxa"/>
           </w:tcPr>
-          <w:p>
-            <w:r>
-              <w:t>M/O</w:t>
-            </w:r>
-          </w:p>
+          <w:p/>
         </w:tc>
         <w:tc>
           <w:tcPr>
@@ -3126,13 +3263,14 @@
         <w:numPr>
           <w:ilvl w:val="1"/>
           <w:numId w:val="9"/>
+          <w:numberingChange w:id="31" w:author="AODN Project" w:date="2012-10-31T16:05:00Z" w:original="%1:3:0:.%2:4:0:"/>
         </w:numPr>
       </w:pPr>
-      <w:bookmarkStart w:id="6" w:name="_Toc213303541"/>
+      <w:bookmarkStart w:id="32" w:name="_Toc213318937"/>
       <w:r>
         <w:t>Receiver Deployment</w:t>
       </w:r>
-      <w:bookmarkEnd w:id="6"/>
+      <w:bookmarkEnd w:id="32"/>
     </w:p>
     <w:p/>
     <w:p>
@@ -3176,11 +3314,7 @@
           <w:tcPr>
             <w:tcW w:w="687" w:type="dxa"/>
           </w:tcPr>
-          <w:p>
-            <w:r>
-              <w:t>M/O</w:t>
-            </w:r>
-          </w:p>
+          <w:p/>
         </w:tc>
         <w:tc>
           <w:tcPr>
@@ -3912,16 +4046,17 @@
         <w:numPr>
           <w:ilvl w:val="1"/>
           <w:numId w:val="9"/>
+          <w:numberingChange w:id="33" w:author="AODN Project" w:date="2012-10-31T16:05:00Z" w:original="%1:3:0:.%2:5:0:"/>
         </w:numPr>
       </w:pPr>
-      <w:bookmarkStart w:id="7" w:name="_Toc213303542"/>
+      <w:bookmarkStart w:id="34" w:name="_Toc213318938"/>
       <w:r>
         <w:t xml:space="preserve">Receiver </w:t>
       </w:r>
       <w:r>
         <w:t>Recovery</w:t>
       </w:r>
-      <w:bookmarkEnd w:id="7"/>
+      <w:bookmarkEnd w:id="34"/>
     </w:p>
     <w:p/>
     <w:p>
@@ -3965,11 +4100,7 @@
           <w:tcPr>
             <w:tcW w:w="687" w:type="dxa"/>
           </w:tcPr>
-          <w:p>
-            <w:r>
-              <w:t>M/O</w:t>
-            </w:r>
-          </w:p>
+          <w:p/>
         </w:tc>
         <w:tc>
           <w:tcPr>
@@ -4534,15 +4665,10 @@
     </w:p>
     <w:p>
       <w:r>
-        <w:t xml:space="preserve">* </w:t>
-      </w:r>
-      <w:proofErr w:type="gramStart"/>
-      <w:r>
-        <w:t>note</w:t>
-      </w:r>
-      <w:proofErr w:type="gramEnd"/>
-      <w:r>
-        <w:t xml:space="preserve"> that </w:t>
+        <w:t>NOTE:</w:t>
+      </w:r>
+      <w:r>
+        <w:t xml:space="preserve"> </w:t>
       </w:r>
       <w:r>
         <w:t>an associated</w:t>
@@ -4564,13 +4690,14 @@
         <w:numPr>
           <w:ilvl w:val="1"/>
           <w:numId w:val="9"/>
+          <w:numberingChange w:id="35" w:author="AODN Project" w:date="2012-10-31T16:05:00Z" w:original="%1:3:0:.%2:6:0:"/>
         </w:numPr>
       </w:pPr>
-      <w:bookmarkStart w:id="8" w:name="_Toc213303543"/>
+      <w:bookmarkStart w:id="36" w:name="_Toc213318939"/>
       <w:r>
         <w:t>Receiver Events</w:t>
       </w:r>
-      <w:bookmarkEnd w:id="8"/>
+      <w:bookmarkEnd w:id="36"/>
     </w:p>
     <w:p/>
     <w:p>
@@ -4610,13 +4737,14 @@
         <w:numPr>
           <w:ilvl w:val="1"/>
           <w:numId w:val="9"/>
+          <w:numberingChange w:id="37" w:author="AODN Project" w:date="2012-10-31T16:05:00Z" w:original="%1:3:0:.%2:7:0:"/>
         </w:numPr>
       </w:pPr>
-      <w:bookmarkStart w:id="9" w:name="_Toc213303544"/>
+      <w:bookmarkStart w:id="38" w:name="_Toc213318940"/>
       <w:r>
         <w:t>Tag (Sensor)</w:t>
       </w:r>
-      <w:bookmarkEnd w:id="9"/>
+      <w:bookmarkEnd w:id="38"/>
     </w:p>
     <w:p/>
     <w:p>
@@ -4661,11 +4789,7 @@
           <w:tcPr>
             <w:tcW w:w="709" w:type="dxa"/>
           </w:tcPr>
-          <w:p>
-            <w:r>
-              <w:t>M/O</w:t>
-            </w:r>
-          </w:p>
+          <w:p/>
         </w:tc>
         <w:tc>
           <w:tcPr>
@@ -5127,7 +5251,13 @@
           </w:tcPr>
           <w:p>
             <w:r>
-              <w:t>M*</w:t>
+              <w:t>M</w:t>
+            </w:r>
+            <w:r>
+              <w:rPr>
+                <w:vertAlign w:val="superscript"/>
+              </w:rPr>
+              <w:t>1</w:t>
             </w:r>
           </w:p>
         </w:tc>
@@ -5169,7 +5299,13 @@
           </w:tcPr>
           <w:p>
             <w:r>
-              <w:t>M*</w:t>
+              <w:t>M</w:t>
+            </w:r>
+            <w:r>
+              <w:rPr>
+                <w:vertAlign w:val="superscript"/>
+              </w:rPr>
+              <w:t>1</w:t>
             </w:r>
           </w:p>
         </w:tc>
@@ -5211,7 +5347,13 @@
           </w:tcPr>
           <w:p>
             <w:r>
-              <w:t>M*</w:t>
+              <w:t>M</w:t>
+            </w:r>
+            <w:r>
+              <w:rPr>
+                <w:vertAlign w:val="superscript"/>
+              </w:rPr>
+              <w:t>1</w:t>
             </w:r>
           </w:p>
         </w:tc>
@@ -5283,15 +5425,16 @@
     <w:p/>
     <w:p>
       <w:r>
-        <w:t xml:space="preserve">* </w:t>
-      </w:r>
-      <w:proofErr w:type="gramStart"/>
-      <w:r>
-        <w:t>mandatory</w:t>
-      </w:r>
-      <w:proofErr w:type="gramEnd"/>
-      <w:r>
-        <w:t xml:space="preserve"> only if transmitter type is not “PINGER”</w:t>
+        <w:rPr>
+          <w:vertAlign w:val="superscript"/>
+        </w:rPr>
+        <w:t>1</w:t>
+      </w:r>
+      <w:r>
+        <w:t xml:space="preserve"> </w:t>
+      </w:r>
+      <w:r>
+        <w:t>mandatory only if transmitter type is not “PINGER”</w:t>
       </w:r>
     </w:p>
     <w:p/>
@@ -5301,9 +5444,10 @@
         <w:numPr>
           <w:ilvl w:val="1"/>
           <w:numId w:val="9"/>
+          <w:numberingChange w:id="39" w:author="AODN Project" w:date="2012-10-31T16:05:00Z" w:original="%1:3:0:.%2:8:0:"/>
         </w:numPr>
       </w:pPr>
-      <w:bookmarkStart w:id="10" w:name="_Toc213303545"/>
+      <w:bookmarkStart w:id="40" w:name="_Toc213318941"/>
       <w:r>
         <w:t>Tag R</w:t>
       </w:r>
@@ -5313,7 +5457,7 @@
       <w:r>
         <w:t>lease</w:t>
       </w:r>
-      <w:bookmarkEnd w:id="10"/>
+      <w:bookmarkEnd w:id="40"/>
     </w:p>
     <w:p/>
     <w:p>
@@ -5357,11 +5501,7 @@
           <w:tcPr>
             <w:tcW w:w="687" w:type="dxa"/>
           </w:tcPr>
-          <w:p>
-            <w:r>
-              <w:t>M/O</w:t>
-            </w:r>
-          </w:p>
+          <w:p/>
         </w:tc>
         <w:tc>
           <w:tcPr>
@@ -6194,19 +6334,20 @@
         <w:numPr>
           <w:ilvl w:val="0"/>
           <w:numId w:val="9"/>
+          <w:numberingChange w:id="41" w:author="AODN Project" w:date="2012-10-31T16:05:00Z" w:original="%1:4:0:."/>
         </w:numPr>
         <w:rPr>
           <w:color w:val="365F91" w:themeColor="accent1" w:themeShade="BF"/>
         </w:rPr>
       </w:pPr>
-      <w:bookmarkStart w:id="11" w:name="_Toc213303546"/>
+      <w:bookmarkStart w:id="42" w:name="_Toc213318942"/>
       <w:r>
         <w:rPr>
           <w:color w:val="365F91" w:themeColor="accent1" w:themeShade="BF"/>
         </w:rPr>
         <w:t>Animal Measurement (related to release)</w:t>
       </w:r>
-      <w:bookmarkEnd w:id="11"/>
+      <w:bookmarkEnd w:id="42"/>
     </w:p>
     <w:p/>
     <w:p>
@@ -6250,11 +6391,7 @@
           <w:tcPr>
             <w:tcW w:w="687" w:type="dxa"/>
           </w:tcPr>
-          <w:p>
-            <w:r>
-              <w:t>M/O</w:t>
-            </w:r>
-          </w:p>
+          <w:p/>
         </w:tc>
         <w:tc>
           <w:tcPr>
@@ -6723,15 +6860,10 @@
     <w:p/>
     <w:p>
       <w:r>
-        <w:t xml:space="preserve">* </w:t>
-      </w:r>
-      <w:proofErr w:type="gramStart"/>
-      <w:r>
-        <w:t>there</w:t>
-      </w:r>
-      <w:proofErr w:type="gramEnd"/>
-      <w:r>
-        <w:t xml:space="preserve"> must be an associated release, given by the capture date/time and project name </w:t>
+        <w:t xml:space="preserve">NOTE: </w:t>
+      </w:r>
+      <w:r>
+        <w:t xml:space="preserve">there must be an associated release, given by the capture date/time and project name </w:t>
       </w:r>
       <w:proofErr w:type="spellStart"/>
       <w:r>
@@ -6749,13 +6881,14 @@
         <w:numPr>
           <w:ilvl w:val="1"/>
           <w:numId w:val="9"/>
+          <w:numberingChange w:id="43" w:author="AODN Project" w:date="2012-10-31T16:05:00Z" w:original="%1:4:0:.%2:1:0:"/>
         </w:numPr>
       </w:pPr>
-      <w:bookmarkStart w:id="12" w:name="_Toc213303547"/>
+      <w:bookmarkStart w:id="44" w:name="_Toc213318943"/>
       <w:r>
         <w:t>Tagging (related to release)</w:t>
       </w:r>
-      <w:bookmarkEnd w:id="12"/>
+      <w:bookmarkEnd w:id="44"/>
     </w:p>
     <w:p/>
     <w:p>
@@ -6799,11 +6932,7 @@
           <w:tcPr>
             <w:tcW w:w="687" w:type="dxa"/>
           </w:tcPr>
-          <w:p>
-            <w:r>
-              <w:t>M/O</w:t>
-            </w:r>
-          </w:p>
+          <w:p/>
         </w:tc>
         <w:tc>
           <w:tcPr>
@@ -7040,11 +7169,12 @@
             <w:tcW w:w="2327" w:type="dxa"/>
           </w:tcPr>
           <w:p>
-            <w:proofErr w:type="gramStart"/>
-            <w:r>
-              <w:t>timestamp</w:t>
-            </w:r>
-            <w:proofErr w:type="gramEnd"/>
+            <w:r>
+              <w:t>T</w:t>
+            </w:r>
+            <w:r>
+              <w:t>imestamp</w:t>
+            </w:r>
           </w:p>
         </w:tc>
         <w:tc>
@@ -7134,11 +7264,12 @@
             <w:tcW w:w="2327" w:type="dxa"/>
           </w:tcPr>
           <w:p>
-            <w:proofErr w:type="gramStart"/>
-            <w:r>
-              <w:t>type</w:t>
-            </w:r>
-            <w:proofErr w:type="gramEnd"/>
+            <w:r>
+              <w:t>T</w:t>
+            </w:r>
+            <w:r>
+              <w:t>ype</w:t>
+            </w:r>
           </w:p>
         </w:tc>
         <w:tc>
@@ -7174,11 +7305,12 @@
             <w:tcW w:w="2327" w:type="dxa"/>
           </w:tcPr>
           <w:p>
-            <w:proofErr w:type="gramStart"/>
-            <w:r>
-              <w:t>comments</w:t>
-            </w:r>
-            <w:proofErr w:type="gramEnd"/>
+            <w:r>
+              <w:t>C</w:t>
+            </w:r>
+            <w:r>
+              <w:t>omments</w:t>
+            </w:r>
           </w:p>
         </w:tc>
         <w:tc>
@@ -7214,15 +7346,10 @@
     <w:p/>
     <w:p>
       <w:r>
-        <w:t xml:space="preserve">* </w:t>
-      </w:r>
-      <w:proofErr w:type="gramStart"/>
-      <w:r>
-        <w:t>there</w:t>
-      </w:r>
-      <w:proofErr w:type="gramEnd"/>
-      <w:r>
-        <w:t xml:space="preserve"> must be an associated release, given by the capture date/time and project name </w:t>
+        <w:t xml:space="preserve">NOTE: </w:t>
+      </w:r>
+      <w:r>
+        <w:t xml:space="preserve">there must be an associated release, given by the capture date/time and project name </w:t>
       </w:r>
       <w:proofErr w:type="spellStart"/>
       <w:r>
@@ -7240,13 +7367,14 @@
         <w:numPr>
           <w:ilvl w:val="1"/>
           <w:numId w:val="9"/>
+          <w:numberingChange w:id="45" w:author="AODN Project" w:date="2012-10-31T16:05:00Z" w:original="%1:4:0:.%2:2:0:"/>
         </w:numPr>
       </w:pPr>
-      <w:bookmarkStart w:id="13" w:name="_Toc213303548"/>
+      <w:bookmarkStart w:id="46" w:name="_Toc213318944"/>
       <w:r>
         <w:t>Tag Detection</w:t>
       </w:r>
-      <w:bookmarkEnd w:id="13"/>
+      <w:bookmarkEnd w:id="46"/>
     </w:p>
     <w:p/>
     <w:p>
@@ -7283,11 +7411,11 @@
       <w:pPr>
         <w:pStyle w:val="Heading2"/>
       </w:pPr>
-      <w:bookmarkStart w:id="14" w:name="_Toc213303549"/>
+      <w:bookmarkStart w:id="47" w:name="_Toc213318945"/>
       <w:r>
         <w:t>Appendix</w:t>
       </w:r>
-      <w:bookmarkEnd w:id="14"/>
+      <w:bookmarkEnd w:id="47"/>
     </w:p>
     <w:p/>
     <w:p>
@@ -7296,13 +7424,14 @@
         <w:numPr>
           <w:ilvl w:val="0"/>
           <w:numId w:val="10"/>
+          <w:numberingChange w:id="48" w:author="AODN Project" w:date="2012-10-31T16:05:00Z" w:original="%1:1:1:."/>
         </w:numPr>
       </w:pPr>
-      <w:bookmarkStart w:id="15" w:name="_Toc213303550"/>
+      <w:bookmarkStart w:id="49" w:name="_Toc213318946"/>
       <w:r>
         <w:t>Templates</w:t>
       </w:r>
-      <w:bookmarkEnd w:id="15"/>
+      <w:bookmarkEnd w:id="49"/>
     </w:p>
     <w:p>
       <w:hyperlink r:id="rId13" w:history="1">
@@ -7310,19 +7439,7 @@
           <w:rPr>
             <w:rStyle w:val="Hyperlink"/>
           </w:rPr>
-          <w:t>htt</w:t>
-        </w:r>
-        <w:r>
-          <w:rPr>
-            <w:rStyle w:val="Hyperlink"/>
-          </w:rPr>
-          <w:t>p</w:t>
-        </w:r>
-        <w:r>
-          <w:rPr>
-            <w:rStyle w:val="Hyperlink"/>
-          </w:rPr>
-          <w:t>://aatams.emii.org.au/bulk_upload/templates</w:t>
+          <w:t>http://aatams.emii.org.au/bulk_upload/templates</w:t>
         </w:r>
       </w:hyperlink>
     </w:p>
@@ -7332,13 +7449,14 @@
         <w:numPr>
           <w:ilvl w:val="0"/>
           <w:numId w:val="10"/>
+          <w:numberingChange w:id="50" w:author="AODN Project" w:date="2012-10-31T16:05:00Z" w:original="%1:2:1:."/>
         </w:numPr>
       </w:pPr>
-      <w:bookmarkStart w:id="16" w:name="_Toc213303551"/>
+      <w:bookmarkStart w:id="51" w:name="_Toc213318947"/>
       <w:r>
         <w:t>Examples</w:t>
       </w:r>
-      <w:bookmarkEnd w:id="16"/>
+      <w:bookmarkEnd w:id="51"/>
     </w:p>
     <w:p>
       <w:hyperlink r:id="rId14" w:history="1">
@@ -7356,10 +7474,17 @@
         </w:r>
       </w:hyperlink>
     </w:p>
-    <w:p/>
+    <w:p>
+      <w:bookmarkStart w:id="52" w:name="_GoBack"/>
+      <w:bookmarkEnd w:id="52"/>
+    </w:p>
     <w:sectPr>
-      <w:headerReference w:type="default" r:id="rId15"/>
-      <w:footerReference w:type="default" r:id="rId16"/>
+      <w:headerReference w:type="even" r:id="rId15"/>
+      <w:headerReference w:type="default" r:id="rId16"/>
+      <w:footerReference w:type="even" r:id="rId17"/>
+      <w:footerReference w:type="default" r:id="rId18"/>
+      <w:headerReference w:type="first" r:id="rId19"/>
+      <w:footerReference w:type="first" r:id="rId20"/>
       <w:pgSz w:w="11900" w:h="16840"/>
       <w:pgMar w:top="1440" w:right="1800" w:bottom="1440" w:left="1800" w:header="708" w:footer="708" w:gutter="0"/>
       <w:cols w:space="708"/>
@@ -7388,6 +7513,16 @@
 </file>
 
 <file path=word/footer1.xml><?xml version="1.0" encoding="utf-8"?>
+<w:ftr xmlns:mo="http://schemas.microsoft.com/office/mac/office/2008/main" xmlns:ve="http://schemas.openxmlformats.org/markup-compatibility/2006" xmlns:mv="urn:schemas-microsoft-com:mac:vml" xmlns:o="urn:schemas-microsoft-com:office:office" xmlns:r="http://schemas.openxmlformats.org/officeDocument/2006/relationships" xmlns:m="http://schemas.openxmlformats.org/officeDocument/2006/math" xmlns:v="urn:schemas-microsoft-com:vml" xmlns:wp="http://schemas.openxmlformats.org/drawingml/2006/wordprocessingDrawing" xmlns:w10="urn:schemas-microsoft-com:office:word" xmlns:w="http://schemas.openxmlformats.org/wordprocessingml/2006/main" xmlns:wne="http://schemas.microsoft.com/office/word/2006/wordml">
+  <w:p>
+    <w:pPr>
+      <w:pStyle w:val="Footer"/>
+    </w:pPr>
+  </w:p>
+</w:ftr>
+</file>
+
+<file path=word/footer2.xml><?xml version="1.0" encoding="utf-8"?>
 <w:ftr xmlns:mo="http://schemas.microsoft.com/office/mac/office/2008/main" xmlns:ve="http://schemas.openxmlformats.org/markup-compatibility/2006" xmlns:mv="urn:schemas-microsoft-com:mac:vml" xmlns:o="urn:schemas-microsoft-com:office:office" xmlns:r="http://schemas.openxmlformats.org/officeDocument/2006/relationships" xmlns:m="http://schemas.openxmlformats.org/officeDocument/2006/math" xmlns:v="urn:schemas-microsoft-com:vml" xmlns:wp="http://schemas.openxmlformats.org/drawingml/2006/wordprocessingDrawing" xmlns:w10="urn:schemas-microsoft-com:office:word" xmlns:w="http://schemas.openxmlformats.org/wordprocessingml/2006/main" xmlns:wne="http://schemas.microsoft.com/office/word/2006/wordml">
   <w:sdt>
     <w:sdtPr>
@@ -7444,7 +7579,7 @@
                 <w:b/>
                 <w:noProof/>
               </w:rPr>
-              <w:t>2</w:t>
+              <w:t>1</w:t>
             </w:r>
             <w:r>
               <w:rPr>
@@ -7499,6 +7634,16 @@
 </w:ftr>
 </file>
 
+<file path=word/footer3.xml><?xml version="1.0" encoding="utf-8"?>
+<w:ftr xmlns:mo="http://schemas.microsoft.com/office/mac/office/2008/main" xmlns:ve="http://schemas.openxmlformats.org/markup-compatibility/2006" xmlns:mv="urn:schemas-microsoft-com:mac:vml" xmlns:o="urn:schemas-microsoft-com:office:office" xmlns:r="http://schemas.openxmlformats.org/officeDocument/2006/relationships" xmlns:m="http://schemas.openxmlformats.org/officeDocument/2006/math" xmlns:v="urn:schemas-microsoft-com:vml" xmlns:wp="http://schemas.openxmlformats.org/drawingml/2006/wordprocessingDrawing" xmlns:w10="urn:schemas-microsoft-com:office:word" xmlns:w="http://schemas.openxmlformats.org/wordprocessingml/2006/main" xmlns:wne="http://schemas.microsoft.com/office/word/2006/wordml">
+  <w:p>
+    <w:pPr>
+      <w:pStyle w:val="Footer"/>
+    </w:pPr>
+  </w:p>
+</w:ftr>
+</file>
+
 <file path=word/footnotes.xml><?xml version="1.0" encoding="utf-8"?>
 <w:footnotes xmlns:mo="http://schemas.microsoft.com/office/mac/office/2008/main" xmlns:ve="http://schemas.openxmlformats.org/markup-compatibility/2006" xmlns:mv="urn:schemas-microsoft-com:mac:vml" xmlns:o="urn:schemas-microsoft-com:office:office" xmlns:r="http://schemas.openxmlformats.org/officeDocument/2006/relationships" xmlns:m="http://schemas.openxmlformats.org/officeDocument/2006/math" xmlns:v="urn:schemas-microsoft-com:vml" xmlns:wp="http://schemas.openxmlformats.org/drawingml/2006/wordprocessingDrawing" xmlns:w10="urn:schemas-microsoft-com:office:word" xmlns:w="http://schemas.openxmlformats.org/wordprocessingml/2006/main" xmlns:wne="http://schemas.microsoft.com/office/word/2006/wordml">
   <w:footnote w:type="separator" w:id="-1">
@@ -7519,6 +7664,16 @@
 </file>
 
 <file path=word/header1.xml><?xml version="1.0" encoding="utf-8"?>
+<w:hdr xmlns:mo="http://schemas.microsoft.com/office/mac/office/2008/main" xmlns:ve="http://schemas.openxmlformats.org/markup-compatibility/2006" xmlns:mv="urn:schemas-microsoft-com:mac:vml" xmlns:o="urn:schemas-microsoft-com:office:office" xmlns:r="http://schemas.openxmlformats.org/officeDocument/2006/relationships" xmlns:m="http://schemas.openxmlformats.org/officeDocument/2006/math" xmlns:v="urn:schemas-microsoft-com:vml" xmlns:wp="http://schemas.openxmlformats.org/drawingml/2006/wordprocessingDrawing" xmlns:w10="urn:schemas-microsoft-com:office:word" xmlns:w="http://schemas.openxmlformats.org/wordprocessingml/2006/main" xmlns:wne="http://schemas.microsoft.com/office/word/2006/wordml">
+  <w:p>
+    <w:pPr>
+      <w:pStyle w:val="Header"/>
+    </w:pPr>
+  </w:p>
+</w:hdr>
+</file>
+
+<file path=word/header2.xml><?xml version="1.0" encoding="utf-8"?>
 <w:hdr xmlns:mo="http://schemas.microsoft.com/office/mac/office/2008/main" xmlns:ve="http://schemas.openxmlformats.org/markup-compatibility/2006" xmlns:mv="urn:schemas-microsoft-com:mac:vml" xmlns:o="urn:schemas-microsoft-com:office:office" xmlns:r="http://schemas.openxmlformats.org/officeDocument/2006/relationships" xmlns:m="http://schemas.openxmlformats.org/officeDocument/2006/math" xmlns:v="urn:schemas-microsoft-com:vml" xmlns:wp="http://schemas.openxmlformats.org/drawingml/2006/wordprocessingDrawing" xmlns:w10="urn:schemas-microsoft-com:office:word" xmlns:w="http://schemas.openxmlformats.org/wordprocessingml/2006/main" xmlns:wne="http://schemas.microsoft.com/office/word/2006/wordml">
   <w:sdt>
     <w:sdtPr>
@@ -7533,46 +7688,19 @@
         <w:pPr>
           <w:pStyle w:val="Header"/>
         </w:pPr>
-        <w:r>
-          <w:rPr>
-            <w:noProof/>
-            <w:lang w:eastAsia="zh-TW"/>
-          </w:rPr>
-          <w:pict>
-            <v:shapetype id="_x0000_t136" coordsize="21600,21600" o:spt="136" adj="10800" path="m@7,0l@8,0m@5,21600l@6,21600e">
-              <v:formulas>
-                <v:f eqn="sum #0 0 10800"/>
-                <v:f eqn="prod #0 2 1"/>
-                <v:f eqn="sum 21600 0 @1"/>
-                <v:f eqn="sum 0 0 @2"/>
-                <v:f eqn="sum 21600 0 @3"/>
-                <v:f eqn="if @0 @3 0"/>
-                <v:f eqn="if @0 21600 @1"/>
-                <v:f eqn="if @0 0 @2"/>
-                <v:f eqn="if @0 @4 21600"/>
-                <v:f eqn="mid @5 @6"/>
-                <v:f eqn="mid @8 @5"/>
-                <v:f eqn="mid @7 @8"/>
-                <v:f eqn="mid @6 @7"/>
-                <v:f eqn="sum @6 0 @5"/>
-              </v:formulas>
-              <v:path textpathok="t" o:connecttype="custom" o:connectlocs="@9,0;@10,10800;@11,21600;@12,10800" o:connectangles="270,180,90,0"/>
-              <v:textpath on="t" fitshape="t"/>
-              <v:handles>
-                <v:h position="#0,bottomRight" xrange="6629,14971"/>
-              </v:handles>
-              <o:lock v:ext="edit" text="t" shapetype="t"/>
-            </v:shapetype>
-            <v:shape id="PowerPlusWaterMarkObject357831064" o:spid="_x0000_s2049" type="#_x0000_t136" style="position:absolute;margin-left:0;margin-top:0;width:412.4pt;height:247.45pt;rotation:315;z-index:-251658240;mso-position-horizontal:center;mso-position-horizontal-relative:margin;mso-position-vertical:center;mso-position-vertical-relative:margin" o:allowincell="f" fillcolor="silver" stroked="f">
-              <v:fill opacity=".5"/>
-              <v:textpath style="font-family:&quot;Calibri&quot;;font-size:1pt" string="DRAFT"/>
-              <w10:wrap anchorx="margin" anchory="margin"/>
-            </v:shape>
-          </w:pict>
-        </w:r>
       </w:p>
     </w:sdtContent>
   </w:sdt>
+</w:hdr>
+</file>
+
+<file path=word/header3.xml><?xml version="1.0" encoding="utf-8"?>
+<w:hdr xmlns:mo="http://schemas.microsoft.com/office/mac/office/2008/main" xmlns:ve="http://schemas.openxmlformats.org/markup-compatibility/2006" xmlns:mv="urn:schemas-microsoft-com:mac:vml" xmlns:o="urn:schemas-microsoft-com:office:office" xmlns:r="http://schemas.openxmlformats.org/officeDocument/2006/relationships" xmlns:m="http://schemas.openxmlformats.org/officeDocument/2006/math" xmlns:v="urn:schemas-microsoft-com:vml" xmlns:wp="http://schemas.openxmlformats.org/drawingml/2006/wordprocessingDrawing" xmlns:w10="urn:schemas-microsoft-com:office:word" xmlns:w="http://schemas.openxmlformats.org/wordprocessingml/2006/main" xmlns:wne="http://schemas.microsoft.com/office/word/2006/wordml">
+  <w:p>
+    <w:pPr>
+      <w:pStyle w:val="Header"/>
+    </w:pPr>
+  </w:p>
 </w:hdr>
 </file>
 
@@ -8912,7 +9040,6 @@
   <w:style w:type="character" w:customStyle="1" w:styleId="BalloonTextChar">
     <w:name w:val="Balloon Text Char"/>
     <w:basedOn w:val="DefaultParagraphFont"/>
-    <w:link w:val="BalloonText"/>
     <w:uiPriority w:val="99"/>
     <w:semiHidden/>
     <w:rsid w:val="007E0B5F"/>
@@ -9132,6 +9259,628 @@
     <w:rPr>
       <w:color w:val="800080" w:themeColor="followedHyperlink"/>
       <w:u w:val="single"/>
+    </w:rPr>
+  </w:style>
+  <w:style w:type="character" w:styleId="CommentReference">
+    <w:name w:val="annotation reference"/>
+    <w:basedOn w:val="DefaultParagraphFont"/>
+    <w:uiPriority w:val="99"/>
+    <w:semiHidden/>
+    <w:unhideWhenUsed/>
+    <w:rsid w:val="0031355F"/>
+    <w:rPr>
+      <w:sz w:val="16"/>
+      <w:szCs w:val="16"/>
+    </w:rPr>
+  </w:style>
+  <w:style w:type="paragraph" w:styleId="CommentText">
+    <w:name w:val="annotation text"/>
+    <w:basedOn w:val="Normal"/>
+    <w:link w:val="CommentTextChar"/>
+    <w:uiPriority w:val="99"/>
+    <w:semiHidden/>
+    <w:unhideWhenUsed/>
+    <w:rsid w:val="0031355F"/>
+    <w:rPr>
+      <w:sz w:val="20"/>
+      <w:szCs w:val="20"/>
+    </w:rPr>
+  </w:style>
+  <w:style w:type="character" w:customStyle="1" w:styleId="CommentTextChar">
+    <w:name w:val="Comment Text Char"/>
+    <w:basedOn w:val="DefaultParagraphFont"/>
+    <w:link w:val="CommentText"/>
+    <w:uiPriority w:val="99"/>
+    <w:semiHidden/>
+    <w:rsid w:val="0031355F"/>
+    <w:rPr>
+      <w:sz w:val="20"/>
+      <w:szCs w:val="20"/>
+    </w:rPr>
+  </w:style>
+  <w:style w:type="paragraph" w:styleId="CommentSubject">
+    <w:name w:val="annotation subject"/>
+    <w:basedOn w:val="CommentText"/>
+    <w:next w:val="CommentText"/>
+    <w:link w:val="CommentSubjectChar"/>
+    <w:uiPriority w:val="99"/>
+    <w:semiHidden/>
+    <w:unhideWhenUsed/>
+    <w:rsid w:val="0031355F"/>
+    <w:rPr>
+      <w:b/>
+      <w:bCs/>
+    </w:rPr>
+  </w:style>
+  <w:style w:type="character" w:customStyle="1" w:styleId="CommentSubjectChar">
+    <w:name w:val="Comment Subject Char"/>
+    <w:basedOn w:val="CommentTextChar"/>
+    <w:link w:val="CommentSubject"/>
+    <w:uiPriority w:val="99"/>
+    <w:semiHidden/>
+    <w:rsid w:val="0031355F"/>
+    <w:rPr>
+      <w:b/>
+      <w:bCs/>
+      <w:sz w:val="20"/>
+      <w:szCs w:val="20"/>
+    </w:rPr>
+  </w:style>
+</w:styles>
+</file>
+
+<file path=word/stylesWithEffects.xml><?xml version="1.0" encoding="utf-8"?>
+<w:styles xmlns:wpc="http://schemas.microsoft.com/office/word/2010/wordprocessingCanvas" xmlns:mc="http://schemas.openxmlformats.org/markup-compatibility/2006" xmlns:o="urn:schemas-microsoft-com:office:office" xmlns:r="http://schemas.openxmlformats.org/officeDocument/2006/relationships" xmlns:m="http://schemas.openxmlformats.org/officeDocument/2006/math" xmlns:v="urn:schemas-microsoft-com:vml" xmlns:wp14="http://schemas.microsoft.com/office/word/2010/wordprocessingDrawing" xmlns:wp="http://schemas.openxmlformats.org/drawingml/2006/wordprocessingDrawing" xmlns:w10="urn:schemas-microsoft-com:office:word" xmlns:w="http://schemas.openxmlformats.org/wordprocessingml/2006/main" xmlns:w14="http://schemas.microsoft.com/office/word/2010/wordml" xmlns:wpg="http://schemas.microsoft.com/office/word/2010/wordprocessingGroup" xmlns:wpi="http://schemas.microsoft.com/office/word/2010/wordprocessingInk" xmlns:wne="http://schemas.microsoft.com/office/word/2006/wordml" xmlns:wps="http://schemas.microsoft.com/office/word/2010/wordprocessingShape" mc:Ignorable="w14 wp14">
+  <w:docDefaults>
+    <w:rPrDefault>
+      <w:rPr>
+        <w:rFonts w:asciiTheme="minorHAnsi" w:eastAsiaTheme="minorHAnsi" w:hAnsiTheme="minorHAnsi" w:cstheme="minorBidi"/>
+        <w:sz w:val="24"/>
+        <w:szCs w:val="24"/>
+        <w:lang w:val="en-US" w:eastAsia="en-US" w:bidi="ar-SA"/>
+      </w:rPr>
+    </w:rPrDefault>
+    <w:pPrDefault/>
+  </w:docDefaults>
+  <w:latentStyles w:defLockedState="0" w:defUIPriority="99" w:defSemiHidden="1" w:defUnhideWhenUsed="1" w:defQFormat="0" w:count="267">
+    <w:lsdException w:name="Normal" w:semiHidden="0" w:uiPriority="0" w:unhideWhenUsed="0" w:qFormat="1"/>
+    <w:lsdException w:name="heading 1" w:semiHidden="0" w:uiPriority="9" w:unhideWhenUsed="0" w:qFormat="1"/>
+    <w:lsdException w:name="heading 2" w:uiPriority="9" w:qFormat="1"/>
+    <w:lsdException w:name="heading 3" w:uiPriority="9" w:qFormat="1"/>
+    <w:lsdException w:name="heading 4" w:uiPriority="9" w:qFormat="1"/>
+    <w:lsdException w:name="heading 5" w:uiPriority="9" w:qFormat="1"/>
+    <w:lsdException w:name="heading 6" w:uiPriority="9" w:qFormat="1"/>
+    <w:lsdException w:name="heading 7" w:uiPriority="9" w:qFormat="1"/>
+    <w:lsdException w:name="heading 8" w:uiPriority="9" w:qFormat="1"/>
+    <w:lsdException w:name="heading 9" w:uiPriority="9" w:qFormat="1"/>
+    <w:lsdException w:name="toc 1" w:uiPriority="39"/>
+    <w:lsdException w:name="toc 2" w:uiPriority="39"/>
+    <w:lsdException w:name="toc 3" w:uiPriority="39"/>
+    <w:lsdException w:name="toc 4" w:uiPriority="39"/>
+    <w:lsdException w:name="toc 5" w:uiPriority="39"/>
+    <w:lsdException w:name="toc 6" w:uiPriority="39"/>
+    <w:lsdException w:name="toc 7" w:uiPriority="39"/>
+    <w:lsdException w:name="toc 8" w:uiPriority="39"/>
+    <w:lsdException w:name="toc 9" w:uiPriority="39"/>
+    <w:lsdException w:name="caption" w:uiPriority="35" w:qFormat="1"/>
+    <w:lsdException w:name="Title" w:semiHidden="0" w:uiPriority="10" w:unhideWhenUsed="0" w:qFormat="1"/>
+    <w:lsdException w:name="Default Paragraph Font" w:uiPriority="1"/>
+    <w:lsdException w:name="Subtitle" w:semiHidden="0" w:uiPriority="11" w:unhideWhenUsed="0" w:qFormat="1"/>
+    <w:lsdException w:name="Strong" w:semiHidden="0" w:uiPriority="22" w:unhideWhenUsed="0" w:qFormat="1"/>
+    <w:lsdException w:name="Emphasis" w:semiHidden="0" w:uiPriority="20" w:unhideWhenUsed="0" w:qFormat="1"/>
+    <w:lsdException w:name="Table Grid" w:semiHidden="0" w:uiPriority="59" w:unhideWhenUsed="0"/>
+    <w:lsdException w:name="Placeholder Text" w:unhideWhenUsed="0"/>
+    <w:lsdException w:name="No Spacing" w:uiPriority="1" w:unhideWhenUsed="0" w:qFormat="1"/>
+    <w:lsdException w:name="Light Shading" w:semiHidden="0" w:uiPriority="60" w:unhideWhenUsed="0"/>
+    <w:lsdException w:name="Light List" w:semiHidden="0" w:uiPriority="61" w:unhideWhenUsed="0"/>
+    <w:lsdException w:name="Light Grid" w:semiHidden="0" w:uiPriority="62" w:unhideWhenUsed="0"/>
+    <w:lsdException w:name="Medium Shading 1" w:semiHidden="0" w:uiPriority="63" w:unhideWhenUsed="0"/>
+    <w:lsdException w:name="Medium Shading 2" w:semiHidden="0" w:uiPriority="64" w:unhideWhenUsed="0"/>
+    <w:lsdException w:name="Medium List 1" w:semiHidden="0" w:uiPriority="65" w:unhideWhenUsed="0"/>
+    <w:lsdException w:name="Medium List 2" w:semiHidden="0" w:uiPriority="66" w:unhideWhenUsed="0"/>
+    <w:lsdException w:name="Medium Grid 1" w:semiHidden="0" w:uiPriority="67" w:unhideWhenUsed="0"/>
+    <w:lsdException w:name="Medium Grid 2" w:semiHidden="0" w:uiPriority="68" w:unhideWhenUsed="0"/>
+    <w:lsdException w:name="Medium Grid 3" w:semiHidden="0" w:uiPriority="69" w:unhideWhenUsed="0"/>
+    <w:lsdException w:name="Dark List" w:semiHidden="0" w:uiPriority="70" w:unhideWhenUsed="0"/>
+    <w:lsdException w:name="Colorful Shading" w:semiHidden="0" w:uiPriority="71" w:unhideWhenUsed="0"/>
+    <w:lsdException w:name="Colorful List" w:semiHidden="0" w:uiPriority="72" w:unhideWhenUsed="0"/>
+    <w:lsdException w:name="Colorful Grid" w:semiHidden="0" w:uiPriority="73" w:unhideWhenUsed="0"/>
+    <w:lsdException w:name="Light Shading Accent 1" w:semiHidden="0" w:uiPriority="60" w:unhideWhenUsed="0"/>
+    <w:lsdException w:name="Light List Accent 1" w:semiHidden="0" w:uiPriority="61" w:unhideWhenUsed="0"/>
+    <w:lsdException w:name="Light Grid Accent 1" w:semiHidden="0" w:uiPriority="62" w:unhideWhenUsed="0"/>
+    <w:lsdException w:name="Medium Shading 1 Accent 1" w:semiHidden="0" w:uiPriority="63" w:unhideWhenUsed="0"/>
+    <w:lsdException w:name="Medium Shading 2 Accent 1" w:semiHidden="0" w:uiPriority="64" w:unhideWhenUsed="0"/>
+    <w:lsdException w:name="Medium List 1 Accent 1" w:semiHidden="0" w:uiPriority="65" w:unhideWhenUsed="0"/>
+    <w:lsdException w:name="Revision" w:unhideWhenUsed="0"/>
+    <w:lsdException w:name="List Paragraph" w:semiHidden="0" w:uiPriority="34" w:unhideWhenUsed="0" w:qFormat="1"/>
+    <w:lsdException w:name="Quote" w:semiHidden="0" w:uiPriority="29" w:unhideWhenUsed="0" w:qFormat="1"/>
+    <w:lsdException w:name="Intense Quote" w:semiHidden="0" w:uiPriority="30" w:unhideWhenUsed="0" w:qFormat="1"/>
+    <w:lsdException w:name="Medium List 2 Accent 1" w:semiHidden="0" w:uiPriority="66" w:unhideWhenUsed="0"/>
+    <w:lsdException w:name="Medium Grid 1 Accent 1" w:semiHidden="0" w:uiPriority="67" w:unhideWhenUsed="0"/>
+    <w:lsdException w:name="Medium Grid 2 Accent 1" w:semiHidden="0" w:uiPriority="68" w:unhideWhenUsed="0"/>
+    <w:lsdException w:name="Medium Grid 3 Accent 1" w:semiHidden="0" w:uiPriority="69" w:unhideWhenUsed="0"/>
+    <w:lsdException w:name="Dark List Accent 1" w:semiHidden="0" w:uiPriority="70" w:unhideWhenUsed="0"/>
+    <w:lsdException w:name="Colorful Shading Accent 1" w:semiHidden="0" w:uiPriority="71" w:unhideWhenUsed="0"/>
+    <w:lsdException w:name="Colorful List Accent 1" w:semiHidden="0" w:uiPriority="72" w:unhideWhenUsed="0"/>
+    <w:lsdException w:name="Colorful Grid Accent 1" w:semiHidden="0" w:uiPriority="73" w:unhideWhenUsed="0"/>
+    <w:lsdException w:name="Light Shading Accent 2" w:semiHidden="0" w:uiPriority="60" w:unhideWhenUsed="0"/>
+    <w:lsdException w:name="Light List Accent 2" w:semiHidden="0" w:uiPriority="61" w:unhideWhenUsed="0"/>
+    <w:lsdException w:name="Light Grid Accent 2" w:semiHidden="0" w:uiPriority="62" w:unhideWhenUsed="0"/>
+    <w:lsdException w:name="Medium Shading 1 Accent 2" w:semiHidden="0" w:uiPriority="63" w:unhideWhenUsed="0"/>
+    <w:lsdException w:name="Medium Shading 2 Accent 2" w:semiHidden="0" w:uiPriority="64" w:unhideWhenUsed="0"/>
+    <w:lsdException w:name="Medium List 1 Accent 2" w:semiHidden="0" w:uiPriority="65" w:unhideWhenUsed="0"/>
+    <w:lsdException w:name="Medium List 2 Accent 2" w:semiHidden="0" w:uiPriority="66" w:unhideWhenUsed="0"/>
+    <w:lsdException w:name="Medium Grid 1 Accent 2" w:semiHidden="0" w:uiPriority="67" w:unhideWhenUsed="0"/>
+    <w:lsdException w:name="Medium Grid 2 Accent 2" w:semiHidden="0" w:uiPriority="68" w:unhideWhenUsed="0"/>
+    <w:lsdException w:name="Medium Grid 3 Accent 2" w:semiHidden="0" w:uiPriority="69" w:unhideWhenUsed="0"/>
+    <w:lsdException w:name="Dark List Accent 2" w:semiHidden="0" w:uiPriority="70" w:unhideWhenUsed="0"/>
+    <w:lsdException w:name="Colorful Shading Accent 2" w:semiHidden="0" w:uiPriority="71" w:unhideWhenUsed="0"/>
+    <w:lsdException w:name="Colorful List Accent 2" w:semiHidden="0" w:uiPriority="72" w:unhideWhenUsed="0"/>
+    <w:lsdException w:name="Colorful Grid Accent 2" w:semiHidden="0" w:uiPriority="73" w:unhideWhenUsed="0"/>
+    <w:lsdException w:name="Light Shading Accent 3" w:semiHidden="0" w:uiPriority="60" w:unhideWhenUsed="0"/>
+    <w:lsdException w:name="Light List Accent 3" w:semiHidden="0" w:uiPriority="61" w:unhideWhenUsed="0"/>
+    <w:lsdException w:name="Light Grid Accent 3" w:semiHidden="0" w:uiPriority="62" w:unhideWhenUsed="0"/>
+    <w:lsdException w:name="Medium Shading 1 Accent 3" w:semiHidden="0" w:uiPriority="63" w:unhideWhenUsed="0"/>
+    <w:lsdException w:name="Medium Shading 2 Accent 3" w:semiHidden="0" w:uiPriority="64" w:unhideWhenUsed="0"/>
+    <w:lsdException w:name="Medium List 1 Accent 3" w:semiHidden="0" w:uiPriority="65" w:unhideWhenUsed="0"/>
+    <w:lsdException w:name="Medium List 2 Accent 3" w:semiHidden="0" w:uiPriority="66" w:unhideWhenUsed="0"/>
+    <w:lsdException w:name="Medium Grid 1 Accent 3" w:semiHidden="0" w:uiPriority="67" w:unhideWhenUsed="0"/>
+    <w:lsdException w:name="Medium Grid 2 Accent 3" w:semiHidden="0" w:uiPriority="68" w:unhideWhenUsed="0"/>
+    <w:lsdException w:name="Medium Grid 3 Accent 3" w:semiHidden="0" w:uiPriority="69" w:unhideWhenUsed="0"/>
+    <w:lsdException w:name="Dark List Accent 3" w:semiHidden="0" w:uiPriority="70" w:unhideWhenUsed="0"/>
+    <w:lsdException w:name="Colorful Shading Accent 3" w:semiHidden="0" w:uiPriority="71" w:unhideWhenUsed="0"/>
+    <w:lsdException w:name="Colorful List Accent 3" w:semiHidden="0" w:uiPriority="72" w:unhideWhenUsed="0"/>
+    <w:lsdException w:name="Colorful Grid Accent 3" w:semiHidden="0" w:uiPriority="73" w:unhideWhenUsed="0"/>
+    <w:lsdException w:name="Light Shading Accent 4" w:semiHidden="0" w:uiPriority="60" w:unhideWhenUsed="0"/>
+    <w:lsdException w:name="Light List Accent 4" w:semiHidden="0" w:uiPriority="61" w:unhideWhenUsed="0"/>
+    <w:lsdException w:name="Light Grid Accent 4" w:semiHidden="0" w:uiPriority="62" w:unhideWhenUsed="0"/>
+    <w:lsdException w:name="Medium Shading 1 Accent 4" w:semiHidden="0" w:uiPriority="63" w:unhideWhenUsed="0"/>
+    <w:lsdException w:name="Medium Shading 2 Accent 4" w:semiHidden="0" w:uiPriority="64" w:unhideWhenUsed="0"/>
+    <w:lsdException w:name="Medium List 1 Accent 4" w:semiHidden="0" w:uiPriority="65" w:unhideWhenUsed="0"/>
+    <w:lsdException w:name="Medium List 2 Accent 4" w:semiHidden="0" w:uiPriority="66" w:unhideWhenUsed="0"/>
+    <w:lsdException w:name="Medium Grid 1 Accent 4" w:semiHidden="0" w:uiPriority="67" w:unhideWhenUsed="0"/>
+    <w:lsdException w:name="Medium Grid 2 Accent 4" w:semiHidden="0" w:uiPriority="68" w:unhideWhenUsed="0"/>
+    <w:lsdException w:name="Medium Grid 3 Accent 4" w:semiHidden="0" w:uiPriority="69" w:unhideWhenUsed="0"/>
+    <w:lsdException w:name="Dark List Accent 4" w:semiHidden="0" w:uiPriority="70" w:unhideWhenUsed="0"/>
+    <w:lsdException w:name="Colorful Shading Accent 4" w:semiHidden="0" w:uiPriority="71" w:unhideWhenUsed="0"/>
+    <w:lsdException w:name="Colorful List Accent 4" w:semiHidden="0" w:uiPriority="72" w:unhideWhenUsed="0"/>
+    <w:lsdException w:name="Colorful Grid Accent 4" w:semiHidden="0" w:uiPriority="73" w:unhideWhenUsed="0"/>
+    <w:lsdException w:name="Light Shading Accent 5" w:semiHidden="0" w:uiPriority="60" w:unhideWhenUsed="0"/>
+    <w:lsdException w:name="Light List Accent 5" w:semiHidden="0" w:uiPriority="61" w:unhideWhenUsed="0"/>
+    <w:lsdException w:name="Light Grid Accent 5" w:semiHidden="0" w:uiPriority="62" w:unhideWhenUsed="0"/>
+    <w:lsdException w:name="Medium Shading 1 Accent 5" w:semiHidden="0" w:uiPriority="63" w:unhideWhenUsed="0"/>
+    <w:lsdException w:name="Medium Shading 2 Accent 5" w:semiHidden="0" w:uiPriority="64" w:unhideWhenUsed="0"/>
+    <w:lsdException w:name="Medium List 1 Accent 5" w:semiHidden="0" w:uiPriority="65" w:unhideWhenUsed="0"/>
+    <w:lsdException w:name="Medium List 2 Accent 5" w:semiHidden="0" w:uiPriority="66" w:unhideWhenUsed="0"/>
+    <w:lsdException w:name="Medium Grid 1 Accent 5" w:semiHidden="0" w:uiPriority="67" w:unhideWhenUsed="0"/>
+    <w:lsdException w:name="Medium Grid 2 Accent 5" w:semiHidden="0" w:uiPriority="68" w:unhideWhenUsed="0"/>
+    <w:lsdException w:name="Medium Grid 3 Accent 5" w:semiHidden="0" w:uiPriority="69" w:unhideWhenUsed="0"/>
+    <w:lsdException w:name="Dark List Accent 5" w:semiHidden="0" w:uiPriority="70" w:unhideWhenUsed="0"/>
+    <w:lsdException w:name="Colorful Shading Accent 5" w:semiHidden="0" w:uiPriority="71" w:unhideWhenUsed="0"/>
+    <w:lsdException w:name="Colorful List Accent 5" w:semiHidden="0" w:uiPriority="72" w:unhideWhenUsed="0"/>
+    <w:lsdException w:name="Colorful Grid Accent 5" w:semiHidden="0" w:uiPriority="73" w:unhideWhenUsed="0"/>
+    <w:lsdException w:name="Light Shading Accent 6" w:semiHidden="0" w:uiPriority="60" w:unhideWhenUsed="0"/>
+    <w:lsdException w:name="Light List Accent 6" w:semiHidden="0" w:uiPriority="61" w:unhideWhenUsed="0"/>
+    <w:lsdException w:name="Light Grid Accent 6" w:semiHidden="0" w:uiPriority="62" w:unhideWhenUsed="0"/>
+    <w:lsdException w:name="Medium Shading 1 Accent 6" w:semiHidden="0" w:uiPriority="63" w:unhideWhenUsed="0"/>
+    <w:lsdException w:name="Medium Shading 2 Accent 6" w:semiHidden="0" w:uiPriority="64" w:unhideWhenUsed="0"/>
+    <w:lsdException w:name="Medium List 1 Accent 6" w:semiHidden="0" w:uiPriority="65" w:unhideWhenUsed="0"/>
+    <w:lsdException w:name="Medium List 2 Accent 6" w:semiHidden="0" w:uiPriority="66" w:unhideWhenUsed="0"/>
+    <w:lsdException w:name="Medium Grid 1 Accent 6" w:semiHidden="0" w:uiPriority="67" w:unhideWhenUsed="0"/>
+    <w:lsdException w:name="Medium Grid 2 Accent 6" w:semiHidden="0" w:uiPriority="68" w:unhideWhenUsed="0"/>
+    <w:lsdException w:name="Medium Grid 3 Accent 6" w:semiHidden="0" w:uiPriority="69" w:unhideWhenUsed="0"/>
+    <w:lsdException w:name="Dark List Accent 6" w:semiHidden="0" w:uiPriority="70" w:unhideWhenUsed="0"/>
+    <w:lsdException w:name="Colorful Shading Accent 6" w:semiHidden="0" w:uiPriority="71" w:unhideWhenUsed="0"/>
+    <w:lsdException w:name="Colorful List Accent 6" w:semiHidden="0" w:uiPriority="72" w:unhideWhenUsed="0"/>
+    <w:lsdException w:name="Colorful Grid Accent 6" w:semiHidden="0" w:uiPriority="73" w:unhideWhenUsed="0"/>
+    <w:lsdException w:name="Subtle Emphasis" w:semiHidden="0" w:uiPriority="19" w:unhideWhenUsed="0" w:qFormat="1"/>
+    <w:lsdException w:name="Intense Emphasis" w:semiHidden="0" w:uiPriority="21" w:unhideWhenUsed="0" w:qFormat="1"/>
+    <w:lsdException w:name="Subtle Reference" w:semiHidden="0" w:uiPriority="31" w:unhideWhenUsed="0" w:qFormat="1"/>
+    <w:lsdException w:name="Intense Reference" w:semiHidden="0" w:uiPriority="32" w:unhideWhenUsed="0" w:qFormat="1"/>
+    <w:lsdException w:name="Book Title" w:semiHidden="0" w:uiPriority="33" w:unhideWhenUsed="0" w:qFormat="1"/>
+    <w:lsdException w:name="Bibliography" w:uiPriority="37"/>
+    <w:lsdException w:name="TOC Heading" w:uiPriority="39" w:qFormat="1"/>
+  </w:latentStyles>
+  <w:style w:type="paragraph" w:default="1" w:styleId="Normal">
+    <w:name w:val="Normal"/>
+    <w:qFormat/>
+    <w:rsid w:val="003E67D2"/>
+  </w:style>
+  <w:style w:type="paragraph" w:styleId="Heading1">
+    <w:name w:val="heading 1"/>
+    <w:basedOn w:val="Normal"/>
+    <w:next w:val="Normal"/>
+    <w:link w:val="Heading1Char"/>
+    <w:uiPriority w:val="9"/>
+    <w:qFormat/>
+    <w:rsid w:val="00272351"/>
+    <w:pPr>
+      <w:keepNext/>
+      <w:keepLines/>
+      <w:spacing w:before="480"/>
+      <w:outlineLvl w:val="0"/>
+    </w:pPr>
+    <w:rPr>
+      <w:rFonts w:asciiTheme="majorHAnsi" w:eastAsiaTheme="majorEastAsia" w:hAnsiTheme="majorHAnsi" w:cstheme="majorBidi"/>
+      <w:b/>
+      <w:bCs/>
+      <w:sz w:val="32"/>
+      <w:szCs w:val="32"/>
+    </w:rPr>
+  </w:style>
+  <w:style w:type="paragraph" w:styleId="Heading2">
+    <w:name w:val="heading 2"/>
+    <w:basedOn w:val="Normal"/>
+    <w:next w:val="Normal"/>
+    <w:link w:val="Heading2Char"/>
+    <w:uiPriority w:val="9"/>
+    <w:unhideWhenUsed/>
+    <w:qFormat/>
+    <w:rsid w:val="00272351"/>
+    <w:pPr>
+      <w:keepNext/>
+      <w:keepLines/>
+      <w:spacing w:before="200"/>
+      <w:outlineLvl w:val="1"/>
+    </w:pPr>
+    <w:rPr>
+      <w:rFonts w:asciiTheme="majorHAnsi" w:eastAsiaTheme="majorEastAsia" w:hAnsiTheme="majorHAnsi" w:cstheme="majorBidi"/>
+      <w:b/>
+      <w:bCs/>
+      <w:sz w:val="26"/>
+      <w:szCs w:val="26"/>
+    </w:rPr>
+  </w:style>
+  <w:style w:type="paragraph" w:styleId="Heading3">
+    <w:name w:val="heading 3"/>
+    <w:basedOn w:val="Normal"/>
+    <w:next w:val="Normal"/>
+    <w:link w:val="Heading3Char"/>
+    <w:uiPriority w:val="9"/>
+    <w:unhideWhenUsed/>
+    <w:qFormat/>
+    <w:rsid w:val="000E50F5"/>
+    <w:pPr>
+      <w:keepNext/>
+      <w:keepLines/>
+      <w:spacing w:before="200"/>
+      <w:outlineLvl w:val="2"/>
+    </w:pPr>
+    <w:rPr>
+      <w:rFonts w:asciiTheme="majorHAnsi" w:eastAsiaTheme="majorEastAsia" w:hAnsiTheme="majorHAnsi" w:cstheme="majorBidi"/>
+      <w:b/>
+      <w:bCs/>
+      <w:color w:val="4F81BD" w:themeColor="accent1"/>
+    </w:rPr>
+  </w:style>
+  <w:style w:type="character" w:default="1" w:styleId="DefaultParagraphFont">
+    <w:name w:val="Default Paragraph Font"/>
+    <w:uiPriority w:val="1"/>
+    <w:semiHidden/>
+    <w:unhideWhenUsed/>
+  </w:style>
+  <w:style w:type="table" w:default="1" w:styleId="TableNormal">
+    <w:name w:val="Normal Table"/>
+    <w:uiPriority w:val="99"/>
+    <w:semiHidden/>
+    <w:unhideWhenUsed/>
+    <w:tblPr>
+      <w:tblInd w:w="0" w:type="dxa"/>
+      <w:tblCellMar>
+        <w:top w:w="0" w:type="dxa"/>
+        <w:left w:w="108" w:type="dxa"/>
+        <w:bottom w:w="0" w:type="dxa"/>
+        <w:right w:w="108" w:type="dxa"/>
+      </w:tblCellMar>
+    </w:tblPr>
+  </w:style>
+  <w:style w:type="numbering" w:default="1" w:styleId="NoList">
+    <w:name w:val="No List"/>
+    <w:uiPriority w:val="99"/>
+    <w:semiHidden/>
+    <w:unhideWhenUsed/>
+  </w:style>
+  <w:style w:type="paragraph" w:styleId="BalloonText">
+    <w:name w:val="Balloon Text"/>
+    <w:basedOn w:val="Normal"/>
+    <w:link w:val="BalloonTextChar1"/>
+    <w:uiPriority w:val="99"/>
+    <w:semiHidden/>
+    <w:unhideWhenUsed/>
+    <w:rsid w:val="007E0B5F"/>
+    <w:rPr>
+      <w:rFonts w:ascii="Lucida Grande" w:hAnsi="Lucida Grande"/>
+      <w:sz w:val="18"/>
+      <w:szCs w:val="18"/>
+    </w:rPr>
+  </w:style>
+  <w:style w:type="character" w:customStyle="1" w:styleId="BalloonTextChar">
+    <w:name w:val="Balloon Text Char"/>
+    <w:basedOn w:val="DefaultParagraphFont"/>
+    <w:uiPriority w:val="99"/>
+    <w:semiHidden/>
+    <w:rsid w:val="007E0B5F"/>
+    <w:rPr>
+      <w:rFonts w:ascii="Lucida Grande" w:hAnsi="Lucida Grande"/>
+      <w:sz w:val="18"/>
+      <w:szCs w:val="18"/>
+    </w:rPr>
+  </w:style>
+  <w:style w:type="character" w:customStyle="1" w:styleId="BalloonTextChar1">
+    <w:name w:val="Balloon Text Char1"/>
+    <w:basedOn w:val="DefaultParagraphFont"/>
+    <w:link w:val="BalloonText"/>
+    <w:uiPriority w:val="99"/>
+    <w:semiHidden/>
+    <w:rsid w:val="007E0B5F"/>
+    <w:rPr>
+      <w:rFonts w:ascii="Lucida Grande" w:hAnsi="Lucida Grande"/>
+      <w:sz w:val="18"/>
+      <w:szCs w:val="18"/>
+    </w:rPr>
+  </w:style>
+  <w:style w:type="character" w:styleId="Hyperlink">
+    <w:name w:val="Hyperlink"/>
+    <w:basedOn w:val="DefaultParagraphFont"/>
+    <w:uiPriority w:val="99"/>
+    <w:unhideWhenUsed/>
+    <w:rsid w:val="00143298"/>
+    <w:rPr>
+      <w:color w:val="0000FF" w:themeColor="hyperlink"/>
+      <w:u w:val="single"/>
+    </w:rPr>
+  </w:style>
+  <w:style w:type="paragraph" w:styleId="ListParagraph">
+    <w:name w:val="List Paragraph"/>
+    <w:basedOn w:val="Normal"/>
+    <w:uiPriority w:val="34"/>
+    <w:qFormat/>
+    <w:rsid w:val="00143298"/>
+    <w:pPr>
+      <w:ind w:left="720"/>
+      <w:contextualSpacing/>
+    </w:pPr>
+  </w:style>
+  <w:style w:type="table" w:styleId="TableGrid">
+    <w:name w:val="Table Grid"/>
+    <w:basedOn w:val="TableNormal"/>
+    <w:uiPriority w:val="59"/>
+    <w:rsid w:val="00C17D36"/>
+    <w:tblPr>
+      <w:tblInd w:w="0" w:type="dxa"/>
+      <w:tblBorders>
+        <w:top w:val="single" w:sz="4" w:space="0" w:color="000000" w:themeColor="text1"/>
+        <w:left w:val="single" w:sz="4" w:space="0" w:color="000000" w:themeColor="text1"/>
+        <w:bottom w:val="single" w:sz="4" w:space="0" w:color="000000" w:themeColor="text1"/>
+        <w:right w:val="single" w:sz="4" w:space="0" w:color="000000" w:themeColor="text1"/>
+        <w:insideH w:val="single" w:sz="4" w:space="0" w:color="000000" w:themeColor="text1"/>
+        <w:insideV w:val="single" w:sz="4" w:space="0" w:color="000000" w:themeColor="text1"/>
+      </w:tblBorders>
+      <w:tblCellMar>
+        <w:top w:w="0" w:type="dxa"/>
+        <w:left w:w="108" w:type="dxa"/>
+        <w:bottom w:w="0" w:type="dxa"/>
+        <w:right w:w="108" w:type="dxa"/>
+      </w:tblCellMar>
+    </w:tblPr>
+  </w:style>
+  <w:style w:type="character" w:customStyle="1" w:styleId="Heading1Char">
+    <w:name w:val="Heading 1 Char"/>
+    <w:basedOn w:val="DefaultParagraphFont"/>
+    <w:link w:val="Heading1"/>
+    <w:uiPriority w:val="9"/>
+    <w:rsid w:val="00272351"/>
+    <w:rPr>
+      <w:rFonts w:asciiTheme="majorHAnsi" w:eastAsiaTheme="majorEastAsia" w:hAnsiTheme="majorHAnsi" w:cstheme="majorBidi"/>
+      <w:b/>
+      <w:bCs/>
+      <w:sz w:val="32"/>
+      <w:szCs w:val="32"/>
+    </w:rPr>
+  </w:style>
+  <w:style w:type="character" w:customStyle="1" w:styleId="Heading2Char">
+    <w:name w:val="Heading 2 Char"/>
+    <w:basedOn w:val="DefaultParagraphFont"/>
+    <w:link w:val="Heading2"/>
+    <w:uiPriority w:val="9"/>
+    <w:rsid w:val="00272351"/>
+    <w:rPr>
+      <w:rFonts w:asciiTheme="majorHAnsi" w:eastAsiaTheme="majorEastAsia" w:hAnsiTheme="majorHAnsi" w:cstheme="majorBidi"/>
+      <w:b/>
+      <w:bCs/>
+      <w:sz w:val="26"/>
+      <w:szCs w:val="26"/>
+    </w:rPr>
+  </w:style>
+  <w:style w:type="character" w:customStyle="1" w:styleId="Heading3Char">
+    <w:name w:val="Heading 3 Char"/>
+    <w:basedOn w:val="DefaultParagraphFont"/>
+    <w:link w:val="Heading3"/>
+    <w:uiPriority w:val="9"/>
+    <w:rsid w:val="000E50F5"/>
+    <w:rPr>
+      <w:rFonts w:asciiTheme="majorHAnsi" w:eastAsiaTheme="majorEastAsia" w:hAnsiTheme="majorHAnsi" w:cstheme="majorBidi"/>
+      <w:b/>
+      <w:bCs/>
+      <w:color w:val="4F81BD" w:themeColor="accent1"/>
+    </w:rPr>
+  </w:style>
+  <w:style w:type="paragraph" w:styleId="Header">
+    <w:name w:val="header"/>
+    <w:basedOn w:val="Normal"/>
+    <w:link w:val="HeaderChar"/>
+    <w:uiPriority w:val="99"/>
+    <w:semiHidden/>
+    <w:unhideWhenUsed/>
+    <w:rsid w:val="000D47AE"/>
+    <w:pPr>
+      <w:tabs>
+        <w:tab w:val="center" w:pos="4680"/>
+        <w:tab w:val="right" w:pos="9360"/>
+      </w:tabs>
+    </w:pPr>
+  </w:style>
+  <w:style w:type="character" w:customStyle="1" w:styleId="HeaderChar">
+    <w:name w:val="Header Char"/>
+    <w:basedOn w:val="DefaultParagraphFont"/>
+    <w:link w:val="Header"/>
+    <w:uiPriority w:val="99"/>
+    <w:semiHidden/>
+    <w:rsid w:val="000D47AE"/>
+  </w:style>
+  <w:style w:type="paragraph" w:styleId="Footer">
+    <w:name w:val="footer"/>
+    <w:basedOn w:val="Normal"/>
+    <w:link w:val="FooterChar"/>
+    <w:uiPriority w:val="99"/>
+    <w:unhideWhenUsed/>
+    <w:rsid w:val="000D47AE"/>
+    <w:pPr>
+      <w:tabs>
+        <w:tab w:val="center" w:pos="4680"/>
+        <w:tab w:val="right" w:pos="9360"/>
+      </w:tabs>
+    </w:pPr>
+  </w:style>
+  <w:style w:type="character" w:customStyle="1" w:styleId="FooterChar">
+    <w:name w:val="Footer Char"/>
+    <w:basedOn w:val="DefaultParagraphFont"/>
+    <w:link w:val="Footer"/>
+    <w:uiPriority w:val="99"/>
+    <w:rsid w:val="000D47AE"/>
+  </w:style>
+  <w:style w:type="paragraph" w:customStyle="1" w:styleId="align-center">
+    <w:name w:val="align-center"/>
+    <w:basedOn w:val="Normal"/>
+    <w:rsid w:val="000D47AE"/>
+    <w:pPr>
+      <w:spacing w:before="100" w:beforeAutospacing="1" w:after="100" w:afterAutospacing="1"/>
+    </w:pPr>
+    <w:rPr>
+      <w:rFonts w:ascii="Times New Roman" w:eastAsia="Times New Roman" w:hAnsi="Times New Roman" w:cs="Times New Roman"/>
+      <w:lang w:val="en-AU" w:eastAsia="en-AU"/>
+    </w:rPr>
+  </w:style>
+  <w:style w:type="paragraph" w:styleId="TOCHeading">
+    <w:name w:val="TOC Heading"/>
+    <w:basedOn w:val="Heading1"/>
+    <w:next w:val="Normal"/>
+    <w:uiPriority w:val="39"/>
+    <w:semiHidden/>
+    <w:unhideWhenUsed/>
+    <w:qFormat/>
+    <w:rsid w:val="00784F96"/>
+    <w:pPr>
+      <w:spacing w:line="276" w:lineRule="auto"/>
+      <w:outlineLvl w:val="9"/>
+    </w:pPr>
+    <w:rPr>
+      <w:color w:val="365F91" w:themeColor="accent1" w:themeShade="BF"/>
+      <w:sz w:val="28"/>
+      <w:szCs w:val="28"/>
+    </w:rPr>
+  </w:style>
+  <w:style w:type="paragraph" w:styleId="TOC2">
+    <w:name w:val="toc 2"/>
+    <w:basedOn w:val="Normal"/>
+    <w:next w:val="Normal"/>
+    <w:autoRedefine/>
+    <w:uiPriority w:val="39"/>
+    <w:unhideWhenUsed/>
+    <w:rsid w:val="00784F96"/>
+    <w:pPr>
+      <w:spacing w:after="100"/>
+      <w:ind w:left="240"/>
+    </w:pPr>
+  </w:style>
+  <w:style w:type="paragraph" w:styleId="TOC3">
+    <w:name w:val="toc 3"/>
+    <w:basedOn w:val="Normal"/>
+    <w:next w:val="Normal"/>
+    <w:autoRedefine/>
+    <w:uiPriority w:val="39"/>
+    <w:unhideWhenUsed/>
+    <w:rsid w:val="00784F96"/>
+    <w:pPr>
+      <w:spacing w:after="100"/>
+      <w:ind w:left="480"/>
+    </w:pPr>
+  </w:style>
+  <w:style w:type="character" w:styleId="FollowedHyperlink">
+    <w:name w:val="FollowedHyperlink"/>
+    <w:basedOn w:val="DefaultParagraphFont"/>
+    <w:uiPriority w:val="99"/>
+    <w:semiHidden/>
+    <w:unhideWhenUsed/>
+    <w:rsid w:val="00DB16C9"/>
+    <w:rPr>
+      <w:color w:val="800080" w:themeColor="followedHyperlink"/>
+      <w:u w:val="single"/>
+    </w:rPr>
+  </w:style>
+  <w:style w:type="character" w:styleId="CommentReference">
+    <w:name w:val="annotation reference"/>
+    <w:basedOn w:val="DefaultParagraphFont"/>
+    <w:uiPriority w:val="99"/>
+    <w:semiHidden/>
+    <w:unhideWhenUsed/>
+    <w:rsid w:val="0031355F"/>
+    <w:rPr>
+      <w:sz w:val="16"/>
+      <w:szCs w:val="16"/>
+    </w:rPr>
+  </w:style>
+  <w:style w:type="paragraph" w:styleId="CommentText">
+    <w:name w:val="annotation text"/>
+    <w:basedOn w:val="Normal"/>
+    <w:link w:val="CommentTextChar"/>
+    <w:uiPriority w:val="99"/>
+    <w:semiHidden/>
+    <w:unhideWhenUsed/>
+    <w:rsid w:val="0031355F"/>
+    <w:rPr>
+      <w:sz w:val="20"/>
+      <w:szCs w:val="20"/>
+    </w:rPr>
+  </w:style>
+  <w:style w:type="character" w:customStyle="1" w:styleId="CommentTextChar">
+    <w:name w:val="Comment Text Char"/>
+    <w:basedOn w:val="DefaultParagraphFont"/>
+    <w:link w:val="CommentText"/>
+    <w:uiPriority w:val="99"/>
+    <w:semiHidden/>
+    <w:rsid w:val="0031355F"/>
+    <w:rPr>
+      <w:sz w:val="20"/>
+      <w:szCs w:val="20"/>
+    </w:rPr>
+  </w:style>
+  <w:style w:type="paragraph" w:styleId="CommentSubject">
+    <w:name w:val="annotation subject"/>
+    <w:basedOn w:val="CommentText"/>
+    <w:next w:val="CommentText"/>
+    <w:link w:val="CommentSubjectChar"/>
+    <w:uiPriority w:val="99"/>
+    <w:semiHidden/>
+    <w:unhideWhenUsed/>
+    <w:rsid w:val="0031355F"/>
+    <w:rPr>
+      <w:b/>
+      <w:bCs/>
+    </w:rPr>
+  </w:style>
+  <w:style w:type="character" w:customStyle="1" w:styleId="CommentSubjectChar">
+    <w:name w:val="Comment Subject Char"/>
+    <w:basedOn w:val="CommentTextChar"/>
+    <w:link w:val="CommentSubject"/>
+    <w:uiPriority w:val="99"/>
+    <w:semiHidden/>
+    <w:rsid w:val="0031355F"/>
+    <w:rPr>
+      <w:b/>
+      <w:bCs/>
+      <w:sz w:val="20"/>
+      <w:szCs w:val="20"/>
     </w:rPr>
   </w:style>
 </w:styles>
@@ -9460,7 +10209,7 @@
 </file>
 
 <file path=customXml/itemProps1.xml><?xml version="1.0" encoding="utf-8"?>
-<ds:datastoreItem xmlns:ds="http://schemas.openxmlformats.org/officeDocument/2006/customXml" ds:itemID="{5C27D906-AB4A-BA4B-A465-547428CCF18F}">
+<ds:datastoreItem xmlns:ds="http://schemas.openxmlformats.org/officeDocument/2006/customXml" ds:itemID="{1C3D2C48-986D-4141-80A1-F252737CF919}">
   <ds:schemaRefs>
     <ds:schemaRef ds:uri="http://schemas.openxmlformats.org/officeDocument/2006/bibliography"/>
   </ds:schemaRefs>

</xml_diff>

<commit_message>
Added comments. Added the IOOS bulk spec.
</commit_message>
<xml_diff>
--- a/doc/bulk/aatams_bulk_upload_spec_version_1_1.docx
+++ b/doc/bulk/aatams_bulk_upload_spec_version_1_1.docx
@@ -5,6 +5,12 @@
     <w:p>
       <w:pPr>
         <w:jc w:val="both"/>
+        <w:rPr>
+          <w:lang w:val="en-AU"/>
+          <w:rPrChange w:id="0" w:author="AODN Project" w:date="2012-11-05T14:17:00Z">
+            <w:rPr/>
+          </w:rPrChange>
+        </w:rPr>
       </w:pPr>
     </w:p>
     <w:p>
@@ -1794,7 +1800,7 @@
         <w:numPr>
           <w:ilvl w:val="0"/>
           <w:numId w:val="9"/>
-          <w:numberingChange w:id="0" w:author="AODN Project" w:date="2012-10-31T16:05:00Z" w:original="%1:1:0:."/>
+          <w:numberingChange w:id="1" w:author="AODN Project" w:date="2012-10-31T16:05:00Z" w:original="%1:1:0:."/>
         </w:numPr>
         <w:rPr>
           <w:color w:val="365F91" w:themeColor="accent1" w:themeShade="BF"/>
@@ -1803,14 +1809,14 @@
       <w:r>
         <w:br w:type="page"/>
       </w:r>
-      <w:bookmarkStart w:id="1" w:name="_Toc213318931"/>
+      <w:bookmarkStart w:id="2" w:name="_Toc213318931"/>
       <w:r>
         <w:rPr>
           <w:color w:val="365F91" w:themeColor="accent1" w:themeShade="BF"/>
         </w:rPr>
         <w:t>Introduction</w:t>
       </w:r>
-      <w:bookmarkEnd w:id="1"/>
+      <w:bookmarkEnd w:id="2"/>
     </w:p>
     <w:p/>
     <w:p>
@@ -1831,35 +1837,22 @@
         <w:numPr>
           <w:ilvl w:val="0"/>
           <w:numId w:val="9"/>
-          <w:numberingChange w:id="2" w:author="AODN Project" w:date="2012-10-31T16:05:00Z" w:original="%1:2:0:."/>
+          <w:numberingChange w:id="3" w:author="AODN Project" w:date="2012-10-31T16:05:00Z" w:original="%1:2:0:."/>
         </w:numPr>
         <w:rPr>
           <w:color w:val="365F91" w:themeColor="accent1" w:themeShade="BF"/>
         </w:rPr>
       </w:pPr>
-      <w:bookmarkStart w:id="3" w:name="_Toc213318932"/>
+      <w:bookmarkStart w:id="4" w:name="_Toc213318932"/>
       <w:r>
         <w:rPr>
           <w:color w:val="365F91" w:themeColor="accent1" w:themeShade="BF"/>
         </w:rPr>
         <w:t>General notes</w:t>
       </w:r>
-      <w:bookmarkEnd w:id="3"/>
+      <w:bookmarkEnd w:id="4"/>
     </w:p>
     <w:p/>
-    <w:p>
-      <w:pPr>
-        <w:pStyle w:val="ListParagraph"/>
-        <w:numPr>
-          <w:ilvl w:val="0"/>
-          <w:numId w:val="4"/>
-          <w:numberingChange w:id="4" w:author="AODN Project" w:date="2012-10-31T16:05:00Z" w:original=""/>
-        </w:numPr>
-      </w:pPr>
-      <w:r>
-        <w:t>CSV files must include a header line, with comma separated column names (given by the relevant field names).</w:t>
-      </w:r>
-    </w:p>
     <w:p>
       <w:pPr>
         <w:pStyle w:val="ListParagraph"/>
@@ -1867,6 +1860,19 @@
           <w:ilvl w:val="0"/>
           <w:numId w:val="4"/>
           <w:numberingChange w:id="5" w:author="AODN Project" w:date="2012-10-31T16:05:00Z" w:original=""/>
+        </w:numPr>
+      </w:pPr>
+      <w:r>
+        <w:t>CSV files must include a header line, with comma separated column names (given by the relevant field names).</w:t>
+      </w:r>
+    </w:p>
+    <w:p>
+      <w:pPr>
+        <w:pStyle w:val="ListParagraph"/>
+        <w:numPr>
+          <w:ilvl w:val="0"/>
+          <w:numId w:val="4"/>
+          <w:numberingChange w:id="6" w:author="AODN Project" w:date="2012-10-31T16:05:00Z" w:original=""/>
         </w:numPr>
       </w:pPr>
       <w:proofErr w:type="gramStart"/>
@@ -1919,55 +1925,34 @@
         <w:numPr>
           <w:ilvl w:val="0"/>
           <w:numId w:val="4"/>
-          <w:numberingChange w:id="6" w:author="AODN Project" w:date="2012-10-31T16:05:00Z" w:original=""/>
-        </w:numPr>
-      </w:pPr>
-      <w:r>
-        <w:t xml:space="preserve">“String” fields should be </w:t>
-      </w:r>
-      <w:r>
-        <w:t xml:space="preserve">wrapped in </w:t>
-      </w:r>
-      <w:r>
-        <w:t>quote</w:t>
-      </w:r>
-      <w:r>
-        <w:t xml:space="preserve"> marks</w:t>
-      </w:r>
-      <w:r>
-        <w:t>, in case the values contain commas (,)</w:t>
-      </w:r>
-      <w:r>
-        <w:t xml:space="preserve"> e.g. </w:t>
-      </w:r>
-      <w:proofErr w:type="gramStart"/>
-      <w:r>
-        <w:t>“ …,</w:t>
-      </w:r>
-      <w:proofErr w:type="gramEnd"/>
-      <w:r>
-        <w:t xml:space="preserve"> … “</w:t>
-      </w:r>
-    </w:p>
-    <w:p>
-      <w:pPr>
-        <w:pStyle w:val="ListParagraph"/>
-        <w:numPr>
-          <w:ilvl w:val="0"/>
-          <w:numId w:val="4"/>
           <w:numberingChange w:id="7" w:author="AODN Project" w:date="2012-10-31T16:05:00Z" w:original=""/>
         </w:numPr>
       </w:pPr>
+      <w:r>
+        <w:t xml:space="preserve">“String” fields should be </w:t>
+      </w:r>
+      <w:r>
+        <w:t xml:space="preserve">wrapped in </w:t>
+      </w:r>
+      <w:r>
+        <w:t>quote</w:t>
+      </w:r>
+      <w:r>
+        <w:t xml:space="preserve"> marks</w:t>
+      </w:r>
+      <w:r>
+        <w:t>, in case the values contain commas (,)</w:t>
+      </w:r>
+      <w:r>
+        <w:t xml:space="preserve"> e.g. </w:t>
+      </w:r>
       <w:proofErr w:type="gramStart"/>
       <w:r>
-        <w:t>duplicate</w:t>
+        <w:t>“ …,</w:t>
       </w:r>
       <w:proofErr w:type="gramEnd"/>
       <w:r>
-        <w:t xml:space="preserve"> records (i.e. already in the system) will be </w:t>
-      </w:r>
-      <w:r>
-        <w:t>updated.</w:t>
+        <w:t xml:space="preserve"> … “</w:t>
       </w:r>
     </w:p>
     <w:p>
@@ -1981,20 +1966,14 @@
       </w:pPr>
       <w:proofErr w:type="gramStart"/>
       <w:r>
-        <w:t>primary</w:t>
+        <w:t>duplicate</w:t>
       </w:r>
       <w:proofErr w:type="gramEnd"/>
       <w:r>
-        <w:t xml:space="preserve"> key </w:t>
-      </w:r>
-      <w:r>
-        <w:t xml:space="preserve">(PK) </w:t>
-      </w:r>
-      <w:r>
-        <w:t>field(s) will be used to determine duplicates</w:t>
-      </w:r>
-      <w:r>
-        <w:t xml:space="preserve"> (the fields with ‘*’ in the PK column denote the primary key formation).</w:t>
+        <w:t xml:space="preserve"> records (i.e. already in the system) will be </w:t>
+      </w:r>
+      <w:r>
+        <w:t>updated.</w:t>
       </w:r>
     </w:p>
     <w:p>
@@ -2008,14 +1987,20 @@
       </w:pPr>
       <w:proofErr w:type="gramStart"/>
       <w:r>
-        <w:t>e</w:t>
-      </w:r>
-      <w:r>
-        <w:t>ach</w:t>
+        <w:t>primary</w:t>
       </w:r>
       <w:proofErr w:type="gramEnd"/>
       <w:r>
-        <w:t xml:space="preserve"> field is marked mandatory (M) or optional (O).</w:t>
+        <w:t xml:space="preserve"> key </w:t>
+      </w:r>
+      <w:r>
+        <w:t xml:space="preserve">(PK) </w:t>
+      </w:r>
+      <w:r>
+        <w:t>field(s) will be used to determine duplicates</w:t>
+      </w:r>
+      <w:r>
+        <w:t xml:space="preserve"> (the fields with ‘*’ in the PK column denote the primary key formation).</w:t>
       </w:r>
     </w:p>
     <w:p>
@@ -2029,17 +2014,14 @@
       </w:pPr>
       <w:proofErr w:type="gramStart"/>
       <w:r>
-        <w:t>for</w:t>
+        <w:t>e</w:t>
+      </w:r>
+      <w:r>
+        <w:t>ach</w:t>
       </w:r>
       <w:proofErr w:type="gramEnd"/>
       <w:r>
-        <w:t xml:space="preserve"> </w:t>
-      </w:r>
-      <w:r>
-        <w:t>descriptors</w:t>
-      </w:r>
-      <w:r>
-        <w:t xml:space="preserve"> coming from a set (e.g. [“ARRAY”, “CURTAIN”, “SINGLE”]), values may be added – but this must be decided by the data committee.</w:t>
+        <w:t xml:space="preserve"> field is marked mandatory (M) or optional (O).</w:t>
       </w:r>
     </w:p>
     <w:p>
@@ -2051,15 +2033,19 @@
           <w:numberingChange w:id="11" w:author="AODN Project" w:date="2012-10-31T16:05:00Z" w:original=""/>
         </w:numPr>
       </w:pPr>
-      <w:proofErr w:type="spellStart"/>
       <w:proofErr w:type="gramStart"/>
       <w:r>
-        <w:t>boolean</w:t>
-      </w:r>
-      <w:proofErr w:type="spellEnd"/>
+        <w:t>for</w:t>
+      </w:r>
       <w:proofErr w:type="gramEnd"/>
       <w:r>
-        <w:t xml:space="preserve"> values are represented by the strings “true” or “false”</w:t>
+        <w:t xml:space="preserve"> </w:t>
+      </w:r>
+      <w:r>
+        <w:t>descriptors</w:t>
+      </w:r>
+      <w:r>
+        <w:t xml:space="preserve"> coming from a set (e.g. [“ARRAY”, “CURTAIN”, “SINGLE”]), values may be added – but this must be decided by the data committee.</w:t>
       </w:r>
     </w:p>
     <w:p>
@@ -2071,19 +2057,15 @@
           <w:numberingChange w:id="12" w:author="AODN Project" w:date="2012-10-31T16:05:00Z" w:original=""/>
         </w:numPr>
       </w:pPr>
+      <w:proofErr w:type="spellStart"/>
       <w:proofErr w:type="gramStart"/>
       <w:r>
-        <w:t>the</w:t>
-      </w:r>
+        <w:t>boolean</w:t>
+      </w:r>
+      <w:proofErr w:type="spellEnd"/>
       <w:proofErr w:type="gramEnd"/>
       <w:r>
-        <w:t xml:space="preserve"> ordering of columns is given by the order of “field names” in </w:t>
-      </w:r>
-      <w:r>
-        <w:t xml:space="preserve">the </w:t>
-      </w:r>
-      <w:r>
-        <w:t>tables below</w:t>
+        <w:t xml:space="preserve"> values are represented by the strings “true” or “false”</w:t>
       </w:r>
     </w:p>
     <w:p>
@@ -2097,11 +2079,17 @@
       </w:pPr>
       <w:proofErr w:type="gramStart"/>
       <w:r>
-        <w:t>coordinate</w:t>
+        <w:t>the</w:t>
       </w:r>
       <w:proofErr w:type="gramEnd"/>
       <w:r>
-        <w:t xml:space="preserve"> system WGS84 is assumed</w:t>
+        <w:t xml:space="preserve"> ordering of columns is given by the order of “field names” in </w:t>
+      </w:r>
+      <w:r>
+        <w:t xml:space="preserve">the </w:t>
+      </w:r>
+      <w:r>
+        <w:t>tables below</w:t>
       </w:r>
     </w:p>
     <w:p>
@@ -2115,45 +2103,11 @@
       </w:pPr>
       <w:proofErr w:type="gramStart"/>
       <w:r>
-        <w:t>latitude</w:t>
+        <w:t>coordinate</w:t>
       </w:r>
       <w:proofErr w:type="gramEnd"/>
       <w:r>
-        <w:t xml:space="preserve"> </w:t>
-      </w:r>
-      <w:r>
-        <w:t>is</w:t>
-      </w:r>
-      <w:r>
-        <w:t xml:space="preserve"> decimal degrees,</w:t>
-      </w:r>
-      <w:r>
-        <w:t xml:space="preserve"> –</w:t>
-      </w:r>
-      <w:proofErr w:type="spellStart"/>
-      <w:r>
-        <w:t>ve</w:t>
-      </w:r>
-      <w:proofErr w:type="spellEnd"/>
-      <w:r>
-        <w:t xml:space="preserve"> for South</w:t>
-      </w:r>
-      <w:r>
-        <w:t xml:space="preserve"> of the Equator</w:t>
-      </w:r>
-      <w:r>
-        <w:t>, +</w:t>
-      </w:r>
-      <w:proofErr w:type="spellStart"/>
-      <w:r>
-        <w:t>ve</w:t>
-      </w:r>
-      <w:proofErr w:type="spellEnd"/>
-      <w:r>
-        <w:t xml:space="preserve"> for North</w:t>
-      </w:r>
-      <w:r>
-        <w:t xml:space="preserve"> </w:t>
+        <w:t xml:space="preserve"> system WGS84 is assumed</w:t>
       </w:r>
     </w:p>
     <w:p>
@@ -2167,11 +2121,14 @@
       </w:pPr>
       <w:proofErr w:type="gramStart"/>
       <w:r>
-        <w:t>longitude</w:t>
+        <w:t>latitude</w:t>
       </w:r>
       <w:proofErr w:type="gramEnd"/>
       <w:r>
-        <w:t xml:space="preserve"> is</w:t>
+        <w:t xml:space="preserve"> </w:t>
+      </w:r>
+      <w:r>
+        <w:t>is</w:t>
       </w:r>
       <w:r>
         <w:t xml:space="preserve"> decimal degrees,</w:t>
@@ -2185,10 +2142,10 @@
       </w:r>
       <w:proofErr w:type="spellEnd"/>
       <w:r>
-        <w:t xml:space="preserve"> for West</w:t>
-      </w:r>
-      <w:r>
-        <w:t xml:space="preserve"> of the Greenwich Meridian</w:t>
+        <w:t xml:space="preserve"> for South</w:t>
+      </w:r>
+      <w:r>
+        <w:t xml:space="preserve"> of the Equator</w:t>
       </w:r>
       <w:r>
         <w:t>, +</w:t>
@@ -2199,10 +2156,7 @@
       </w:r>
       <w:proofErr w:type="spellEnd"/>
       <w:r>
-        <w:t xml:space="preserve"> for</w:t>
-      </w:r>
-      <w:r>
-        <w:t xml:space="preserve"> East</w:t>
+        <w:t xml:space="preserve"> for North</w:t>
       </w:r>
       <w:r>
         <w:t xml:space="preserve"> </w:t>
@@ -2219,6 +2173,58 @@
       </w:pPr>
       <w:proofErr w:type="gramStart"/>
       <w:r>
+        <w:t>longitude</w:t>
+      </w:r>
+      <w:proofErr w:type="gramEnd"/>
+      <w:r>
+        <w:t xml:space="preserve"> is</w:t>
+      </w:r>
+      <w:r>
+        <w:t xml:space="preserve"> decimal degrees,</w:t>
+      </w:r>
+      <w:r>
+        <w:t xml:space="preserve"> –</w:t>
+      </w:r>
+      <w:proofErr w:type="spellStart"/>
+      <w:r>
+        <w:t>ve</w:t>
+      </w:r>
+      <w:proofErr w:type="spellEnd"/>
+      <w:r>
+        <w:t xml:space="preserve"> for West</w:t>
+      </w:r>
+      <w:r>
+        <w:t xml:space="preserve"> of the Greenwich Meridian</w:t>
+      </w:r>
+      <w:r>
+        <w:t>, +</w:t>
+      </w:r>
+      <w:proofErr w:type="spellStart"/>
+      <w:r>
+        <w:t>ve</w:t>
+      </w:r>
+      <w:proofErr w:type="spellEnd"/>
+      <w:r>
+        <w:t xml:space="preserve"> for</w:t>
+      </w:r>
+      <w:r>
+        <w:t xml:space="preserve"> East</w:t>
+      </w:r>
+      <w:r>
+        <w:t xml:space="preserve"> </w:t>
+      </w:r>
+    </w:p>
+    <w:p>
+      <w:pPr>
+        <w:pStyle w:val="ListParagraph"/>
+        <w:numPr>
+          <w:ilvl w:val="0"/>
+          <w:numId w:val="4"/>
+          <w:numberingChange w:id="17" w:author="AODN Project" w:date="2012-10-31T16:05:00Z" w:original=""/>
+        </w:numPr>
+      </w:pPr>
+      <w:proofErr w:type="gramStart"/>
+      <w:r>
         <w:t>for</w:t>
       </w:r>
       <w:proofErr w:type="gramEnd"/>
@@ -2232,7 +2238,7 @@
         <w:numPr>
           <w:ilvl w:val="1"/>
           <w:numId w:val="4"/>
-          <w:numberingChange w:id="17" w:author="AODN Project" w:date="2012-10-31T16:05:00Z" w:original="o"/>
+          <w:numberingChange w:id="18" w:author="AODN Project" w:date="2012-10-31T16:05:00Z" w:original="o"/>
         </w:numPr>
       </w:pPr>
       <w:r>
@@ -2245,7 +2251,7 @@
         <w:numPr>
           <w:ilvl w:val="0"/>
           <w:numId w:val="4"/>
-          <w:numberingChange w:id="18" w:author="AODN Project" w:date="2012-10-31T16:05:00Z" w:original=""/>
+          <w:numberingChange w:id="19" w:author="AODN Project" w:date="2012-10-31T16:05:00Z" w:original=""/>
         </w:numPr>
       </w:pPr>
       <w:proofErr w:type="gramStart"/>
@@ -2298,21 +2304,6 @@
       </w:r>
     </w:p>
     <w:p/>
-    <w:p>
-      <w:pPr>
-        <w:pStyle w:val="ListParagraph"/>
-        <w:numPr>
-          <w:ilvl w:val="0"/>
-          <w:numId w:val="5"/>
-          <w:numberingChange w:id="19" w:author="AODN Project" w:date="2012-10-31T16:05:00Z" w:original=""/>
-        </w:numPr>
-      </w:pPr>
-      <w:proofErr w:type="spellStart"/>
-      <w:r>
-        <w:t>Organisation</w:t>
-      </w:r>
-      <w:proofErr w:type="spellEnd"/>
-    </w:p>
     <w:p>
       <w:pPr>
         <w:pStyle w:val="ListParagraph"/>
@@ -2322,9 +2313,11 @@
           <w:numberingChange w:id="20" w:author="AODN Project" w:date="2012-10-31T16:05:00Z" w:original=""/>
         </w:numPr>
       </w:pPr>
-      <w:r>
-        <w:t>Project</w:t>
-      </w:r>
+      <w:proofErr w:type="spellStart"/>
+      <w:r>
+        <w:t>Organisation</w:t>
+      </w:r>
+      <w:proofErr w:type="spellEnd"/>
     </w:p>
     <w:p>
       <w:pPr>
@@ -2336,7 +2329,7 @@
         </w:numPr>
       </w:pPr>
       <w:r>
-        <w:t>People</w:t>
+        <w:t>Project</w:t>
       </w:r>
     </w:p>
     <w:p>
@@ -2349,6 +2342,19 @@
         </w:numPr>
       </w:pPr>
       <w:r>
+        <w:t>People</w:t>
+      </w:r>
+    </w:p>
+    <w:p>
+      <w:pPr>
+        <w:pStyle w:val="ListParagraph"/>
+        <w:numPr>
+          <w:ilvl w:val="0"/>
+          <w:numId w:val="5"/>
+          <w:numberingChange w:id="23" w:author="AODN Project" w:date="2012-10-31T16:05:00Z" w:original=""/>
+        </w:numPr>
+      </w:pPr>
+      <w:r>
         <w:t>Project Role</w:t>
       </w:r>
     </w:p>
@@ -2365,14 +2371,14 @@
         <w:numPr>
           <w:ilvl w:val="0"/>
           <w:numId w:val="9"/>
-          <w:numberingChange w:id="23" w:author="AODN Project" w:date="2012-10-31T16:05:00Z" w:original="%1:3:0:."/>
+          <w:numberingChange w:id="24" w:author="AODN Project" w:date="2012-10-31T16:05:00Z" w:original="%1:3:0:."/>
         </w:numPr>
         <w:rPr>
           <w:color w:val="365F91" w:themeColor="accent1" w:themeShade="BF"/>
           <w:lang w:val="en-AU"/>
         </w:rPr>
       </w:pPr>
-      <w:bookmarkStart w:id="24" w:name="_Toc213318933"/>
+      <w:bookmarkStart w:id="25" w:name="_Toc213318933"/>
       <w:r>
         <w:rPr>
           <w:color w:val="365F91" w:themeColor="accent1" w:themeShade="BF"/>
@@ -2380,7 +2386,7 @@
         </w:rPr>
         <w:t>Formats</w:t>
       </w:r>
-      <w:bookmarkEnd w:id="24"/>
+      <w:bookmarkEnd w:id="25"/>
     </w:p>
     <w:p>
       <w:pPr>
@@ -2388,14 +2394,14 @@
         <w:numPr>
           <w:ilvl w:val="1"/>
           <w:numId w:val="9"/>
-          <w:numberingChange w:id="25" w:author="AODN Project" w:date="2012-10-31T16:05:00Z" w:original="%1:3:0:.%2:1:0:"/>
+          <w:numberingChange w:id="26" w:author="AODN Project" w:date="2012-10-31T16:05:00Z" w:original="%1:3:0:.%2:1:0:"/>
         </w:numPr>
       </w:pPr>
-      <w:bookmarkStart w:id="26" w:name="_Toc213318934"/>
+      <w:bookmarkStart w:id="27" w:name="_Toc213318934"/>
       <w:r>
         <w:t>Installation</w:t>
       </w:r>
-      <w:bookmarkEnd w:id="26"/>
+      <w:bookmarkEnd w:id="27"/>
     </w:p>
     <w:p/>
     <w:p>
@@ -2583,8 +2589,17 @@
             <w:tcW w:w="687" w:type="dxa"/>
           </w:tcPr>
           <w:p>
+            <w:commentRangeStart w:id="28"/>
             <w:r>
               <w:t>M</w:t>
+            </w:r>
+            <w:commentRangeEnd w:id="28"/>
+            <w:r>
+              <w:rPr>
+                <w:rStyle w:val="CommentReference"/>
+                <w:vanish/>
+              </w:rPr>
+              <w:commentReference w:id="28"/>
             </w:r>
           </w:p>
         </w:tc>
@@ -2618,14 +2633,14 @@
         <w:numPr>
           <w:ilvl w:val="1"/>
           <w:numId w:val="9"/>
-          <w:numberingChange w:id="27" w:author="AODN Project" w:date="2012-10-31T16:05:00Z" w:original="%1:3:0:.%2:2:0:"/>
+          <w:numberingChange w:id="29" w:author="AODN Project" w:date="2012-10-31T16:05:00Z" w:original="%1:3:0:.%2:2:0:"/>
         </w:numPr>
       </w:pPr>
-      <w:bookmarkStart w:id="28" w:name="_Toc213318935"/>
+      <w:bookmarkStart w:id="30" w:name="_Toc213318935"/>
       <w:r>
         <w:t>Station</w:t>
       </w:r>
-      <w:bookmarkEnd w:id="28"/>
+      <w:bookmarkEnd w:id="30"/>
     </w:p>
     <w:p/>
     <w:p>
@@ -2942,14 +2957,14 @@
         <w:numPr>
           <w:ilvl w:val="1"/>
           <w:numId w:val="9"/>
-          <w:numberingChange w:id="29" w:author="AODN Project" w:date="2012-10-31T16:05:00Z" w:original="%1:3:0:.%2:3:0:"/>
+          <w:numberingChange w:id="31" w:author="AODN Project" w:date="2012-10-31T16:05:00Z" w:original="%1:3:0:.%2:3:0:"/>
         </w:numPr>
       </w:pPr>
-      <w:bookmarkStart w:id="30" w:name="_Toc213318936"/>
+      <w:bookmarkStart w:id="32" w:name="_Toc213318936"/>
       <w:r>
         <w:t>Receiver</w:t>
       </w:r>
-      <w:bookmarkEnd w:id="30"/>
+      <w:bookmarkEnd w:id="32"/>
     </w:p>
     <w:p/>
     <w:p>
@@ -3186,8 +3201,17 @@
             <w:tcW w:w="687" w:type="dxa"/>
           </w:tcPr>
           <w:p>
+            <w:commentRangeStart w:id="33"/>
             <w:r>
               <w:t>M</w:t>
+            </w:r>
+            <w:commentRangeEnd w:id="33"/>
+            <w:r>
+              <w:rPr>
+                <w:rStyle w:val="CommentReference"/>
+                <w:vanish/>
+              </w:rPr>
+              <w:commentReference w:id="33"/>
             </w:r>
           </w:p>
         </w:tc>
@@ -3263,14 +3287,14 @@
         <w:numPr>
           <w:ilvl w:val="1"/>
           <w:numId w:val="9"/>
-          <w:numberingChange w:id="31" w:author="AODN Project" w:date="2012-10-31T16:05:00Z" w:original="%1:3:0:.%2:4:0:"/>
+          <w:numberingChange w:id="34" w:author="AODN Project" w:date="2012-10-31T16:05:00Z" w:original="%1:3:0:.%2:4:0:"/>
         </w:numPr>
       </w:pPr>
-      <w:bookmarkStart w:id="32" w:name="_Toc213318937"/>
+      <w:bookmarkStart w:id="35" w:name="_Toc213318937"/>
       <w:r>
         <w:t>Receiver Deployment</w:t>
       </w:r>
-      <w:bookmarkEnd w:id="32"/>
+      <w:bookmarkEnd w:id="35"/>
     </w:p>
     <w:p/>
     <w:p>
@@ -4046,17 +4070,17 @@
         <w:numPr>
           <w:ilvl w:val="1"/>
           <w:numId w:val="9"/>
-          <w:numberingChange w:id="33" w:author="AODN Project" w:date="2012-10-31T16:05:00Z" w:original="%1:3:0:.%2:5:0:"/>
+          <w:numberingChange w:id="36" w:author="AODN Project" w:date="2012-10-31T16:05:00Z" w:original="%1:3:0:.%2:5:0:"/>
         </w:numPr>
       </w:pPr>
-      <w:bookmarkStart w:id="34" w:name="_Toc213318938"/>
+      <w:bookmarkStart w:id="37" w:name="_Toc213318938"/>
       <w:r>
         <w:t xml:space="preserve">Receiver </w:t>
       </w:r>
       <w:r>
         <w:t>Recovery</w:t>
       </w:r>
-      <w:bookmarkEnd w:id="34"/>
+      <w:bookmarkEnd w:id="37"/>
     </w:p>
     <w:p/>
     <w:p>
@@ -4354,8 +4378,17 @@
             <w:tcW w:w="687" w:type="dxa"/>
           </w:tcPr>
           <w:p>
+            <w:commentRangeStart w:id="38"/>
             <w:r>
               <w:t>M</w:t>
+            </w:r>
+            <w:commentRangeEnd w:id="38"/>
+            <w:r>
+              <w:rPr>
+                <w:rStyle w:val="CommentReference"/>
+                <w:vanish/>
+              </w:rPr>
+              <w:commentReference w:id="38"/>
             </w:r>
           </w:p>
         </w:tc>
@@ -4690,14 +4723,14 @@
         <w:numPr>
           <w:ilvl w:val="1"/>
           <w:numId w:val="9"/>
-          <w:numberingChange w:id="35" w:author="AODN Project" w:date="2012-10-31T16:05:00Z" w:original="%1:3:0:.%2:6:0:"/>
+          <w:numberingChange w:id="39" w:author="AODN Project" w:date="2012-10-31T16:05:00Z" w:original="%1:3:0:.%2:6:0:"/>
         </w:numPr>
       </w:pPr>
-      <w:bookmarkStart w:id="36" w:name="_Toc213318939"/>
+      <w:bookmarkStart w:id="40" w:name="_Toc213318939"/>
       <w:r>
         <w:t>Receiver Events</w:t>
       </w:r>
-      <w:bookmarkEnd w:id="36"/>
+      <w:bookmarkEnd w:id="40"/>
     </w:p>
     <w:p/>
     <w:p>
@@ -4737,14 +4770,14 @@
         <w:numPr>
           <w:ilvl w:val="1"/>
           <w:numId w:val="9"/>
-          <w:numberingChange w:id="37" w:author="AODN Project" w:date="2012-10-31T16:05:00Z" w:original="%1:3:0:.%2:7:0:"/>
+          <w:numberingChange w:id="41" w:author="AODN Project" w:date="2012-10-31T16:05:00Z" w:original="%1:3:0:.%2:7:0:"/>
         </w:numPr>
       </w:pPr>
-      <w:bookmarkStart w:id="38" w:name="_Toc213318940"/>
+      <w:bookmarkStart w:id="42" w:name="_Toc213318940"/>
       <w:r>
         <w:t>Tag (Sensor)</w:t>
       </w:r>
-      <w:bookmarkEnd w:id="38"/>
+      <w:bookmarkEnd w:id="42"/>
     </w:p>
     <w:p/>
     <w:p>
@@ -5346,6 +5379,7 @@
             <w:tcW w:w="709" w:type="dxa"/>
           </w:tcPr>
           <w:p>
+            <w:commentRangeStart w:id="43"/>
             <w:r>
               <w:t>M</w:t>
             </w:r>
@@ -5355,6 +5389,14 @@
               </w:rPr>
               <w:t>1</w:t>
             </w:r>
+            <w:commentRangeEnd w:id="43"/>
+            <w:r>
+              <w:rPr>
+                <w:rStyle w:val="CommentReference"/>
+                <w:vanish/>
+              </w:rPr>
+              <w:commentReference w:id="43"/>
+            </w:r>
           </w:p>
         </w:tc>
         <w:tc>
@@ -5444,10 +5486,10 @@
         <w:numPr>
           <w:ilvl w:val="1"/>
           <w:numId w:val="9"/>
-          <w:numberingChange w:id="39" w:author="AODN Project" w:date="2012-10-31T16:05:00Z" w:original="%1:3:0:.%2:8:0:"/>
+          <w:numberingChange w:id="44" w:author="AODN Project" w:date="2012-10-31T16:05:00Z" w:original="%1:3:0:.%2:8:0:"/>
         </w:numPr>
       </w:pPr>
-      <w:bookmarkStart w:id="40" w:name="_Toc213318941"/>
+      <w:bookmarkStart w:id="45" w:name="_Toc213318941"/>
       <w:r>
         <w:t>Tag R</w:t>
       </w:r>
@@ -5457,7 +5499,7 @@
       <w:r>
         <w:t>lease</w:t>
       </w:r>
-      <w:bookmarkEnd w:id="40"/>
+      <w:bookmarkEnd w:id="45"/>
     </w:p>
     <w:p/>
     <w:p>
@@ -5652,8 +5694,17 @@
             <w:tcW w:w="687" w:type="dxa"/>
           </w:tcPr>
           <w:p>
+            <w:commentRangeStart w:id="46"/>
             <w:r>
               <w:t>M</w:t>
+            </w:r>
+            <w:commentRangeEnd w:id="46"/>
+            <w:r>
+              <w:rPr>
+                <w:rStyle w:val="CommentReference"/>
+                <w:vanish/>
+              </w:rPr>
+              <w:commentReference w:id="46"/>
             </w:r>
           </w:p>
         </w:tc>
@@ -5704,9 +5755,18 @@
             <w:tcW w:w="687" w:type="dxa"/>
           </w:tcPr>
           <w:p>
+            <w:commentRangeStart w:id="47"/>
             <w:r>
               <w:t>M</w:t>
             </w:r>
+            <w:commentRangeEnd w:id="47"/>
+            <w:r>
+              <w:rPr>
+                <w:rStyle w:val="CommentReference"/>
+                <w:vanish/>
+              </w:rPr>
+              <w:commentReference w:id="47"/>
+            </w:r>
           </w:p>
         </w:tc>
         <w:tc>
@@ -5722,7 +5782,7 @@
             <w:r>
               <w:t xml:space="preserve"> CAAB code (see </w:t>
             </w:r>
-            <w:hyperlink r:id="rId12" w:history="1">
+            <w:hyperlink r:id="rId13" w:history="1">
               <w:r>
                 <w:rPr>
                   <w:rStyle w:val="Hyperlink"/>
@@ -5851,8 +5911,17 @@
             <w:tcW w:w="687" w:type="dxa"/>
           </w:tcPr>
           <w:p>
+            <w:commentRangeStart w:id="48"/>
             <w:r>
               <w:t>M</w:t>
+            </w:r>
+            <w:commentRangeEnd w:id="48"/>
+            <w:r>
+              <w:rPr>
+                <w:rStyle w:val="CommentReference"/>
+                <w:vanish/>
+              </w:rPr>
+              <w:commentReference w:id="48"/>
             </w:r>
           </w:p>
         </w:tc>
@@ -6334,20 +6403,20 @@
         <w:numPr>
           <w:ilvl w:val="0"/>
           <w:numId w:val="9"/>
-          <w:numberingChange w:id="41" w:author="AODN Project" w:date="2012-10-31T16:05:00Z" w:original="%1:4:0:."/>
+          <w:numberingChange w:id="49" w:author="AODN Project" w:date="2012-10-31T16:05:00Z" w:original="%1:4:0:."/>
         </w:numPr>
         <w:rPr>
           <w:color w:val="365F91" w:themeColor="accent1" w:themeShade="BF"/>
         </w:rPr>
       </w:pPr>
-      <w:bookmarkStart w:id="42" w:name="_Toc213318942"/>
+      <w:bookmarkStart w:id="50" w:name="_Toc213318942"/>
       <w:r>
         <w:rPr>
           <w:color w:val="365F91" w:themeColor="accent1" w:themeShade="BF"/>
         </w:rPr>
         <w:t>Animal Measurement (related to release)</w:t>
       </w:r>
-      <w:bookmarkEnd w:id="42"/>
+      <w:bookmarkEnd w:id="50"/>
     </w:p>
     <w:p/>
     <w:p>
@@ -6674,8 +6743,17 @@
             <w:tcW w:w="687" w:type="dxa"/>
           </w:tcPr>
           <w:p>
+            <w:commentRangeStart w:id="51"/>
             <w:r>
               <w:t>M</w:t>
+            </w:r>
+            <w:commentRangeEnd w:id="51"/>
+            <w:r>
+              <w:rPr>
+                <w:rStyle w:val="CommentReference"/>
+                <w:vanish/>
+              </w:rPr>
+              <w:commentReference w:id="51"/>
             </w:r>
           </w:p>
         </w:tc>
@@ -6881,14 +6959,14 @@
         <w:numPr>
           <w:ilvl w:val="1"/>
           <w:numId w:val="9"/>
-          <w:numberingChange w:id="43" w:author="AODN Project" w:date="2012-10-31T16:05:00Z" w:original="%1:4:0:.%2:1:0:"/>
+          <w:numberingChange w:id="52" w:author="AODN Project" w:date="2012-10-31T16:05:00Z" w:original="%1:4:0:.%2:1:0:"/>
         </w:numPr>
       </w:pPr>
-      <w:bookmarkStart w:id="44" w:name="_Toc213318943"/>
+      <w:bookmarkStart w:id="53" w:name="_Toc213318943"/>
       <w:r>
         <w:t>Tagging (related to release)</w:t>
       </w:r>
-      <w:bookmarkEnd w:id="44"/>
+      <w:bookmarkEnd w:id="53"/>
     </w:p>
     <w:p/>
     <w:p>
@@ -7367,14 +7445,14 @@
         <w:numPr>
           <w:ilvl w:val="1"/>
           <w:numId w:val="9"/>
-          <w:numberingChange w:id="45" w:author="AODN Project" w:date="2012-10-31T16:05:00Z" w:original="%1:4:0:.%2:2:0:"/>
+          <w:numberingChange w:id="54" w:author="AODN Project" w:date="2012-10-31T16:05:00Z" w:original="%1:4:0:.%2:2:0:"/>
         </w:numPr>
       </w:pPr>
-      <w:bookmarkStart w:id="46" w:name="_Toc213318944"/>
+      <w:bookmarkStart w:id="55" w:name="_Toc213318944"/>
       <w:r>
         <w:t>Tag Detection</w:t>
       </w:r>
-      <w:bookmarkEnd w:id="46"/>
+      <w:bookmarkEnd w:id="55"/>
     </w:p>
     <w:p/>
     <w:p>
@@ -7411,11 +7489,11 @@
       <w:pPr>
         <w:pStyle w:val="Heading2"/>
       </w:pPr>
-      <w:bookmarkStart w:id="47" w:name="_Toc213318945"/>
+      <w:bookmarkStart w:id="56" w:name="_Toc213318945"/>
       <w:r>
         <w:t>Appendix</w:t>
       </w:r>
-      <w:bookmarkEnd w:id="47"/>
+      <w:bookmarkEnd w:id="56"/>
     </w:p>
     <w:p/>
     <w:p>
@@ -7424,17 +7502,17 @@
         <w:numPr>
           <w:ilvl w:val="0"/>
           <w:numId w:val="10"/>
-          <w:numberingChange w:id="48" w:author="AODN Project" w:date="2012-10-31T16:05:00Z" w:original="%1:1:1:."/>
+          <w:numberingChange w:id="57" w:author="AODN Project" w:date="2012-10-31T16:05:00Z" w:original="%1:1:1:."/>
         </w:numPr>
       </w:pPr>
-      <w:bookmarkStart w:id="49" w:name="_Toc213318946"/>
+      <w:bookmarkStart w:id="58" w:name="_Toc213318946"/>
       <w:r>
         <w:t>Templates</w:t>
       </w:r>
-      <w:bookmarkEnd w:id="49"/>
+      <w:bookmarkEnd w:id="58"/>
     </w:p>
     <w:p>
-      <w:hyperlink r:id="rId13" w:history="1">
+      <w:hyperlink r:id="rId14" w:history="1">
         <w:r>
           <w:rPr>
             <w:rStyle w:val="Hyperlink"/>
@@ -7449,17 +7527,17 @@
         <w:numPr>
           <w:ilvl w:val="0"/>
           <w:numId w:val="10"/>
-          <w:numberingChange w:id="50" w:author="AODN Project" w:date="2012-10-31T16:05:00Z" w:original="%1:2:1:."/>
+          <w:numberingChange w:id="59" w:author="AODN Project" w:date="2012-10-31T16:05:00Z" w:original="%1:2:1:."/>
         </w:numPr>
       </w:pPr>
-      <w:bookmarkStart w:id="51" w:name="_Toc213318947"/>
+      <w:bookmarkStart w:id="60" w:name="_Toc213318947"/>
       <w:r>
         <w:t>Examples</w:t>
       </w:r>
-      <w:bookmarkEnd w:id="51"/>
+      <w:bookmarkEnd w:id="60"/>
     </w:p>
     <w:p>
-      <w:hyperlink r:id="rId14" w:history="1">
+      <w:hyperlink r:id="rId15" w:history="1">
         <w:r>
           <w:rPr>
             <w:rStyle w:val="Hyperlink"/>
@@ -7475,22 +7553,155 @@
       </w:hyperlink>
     </w:p>
     <w:p>
-      <w:bookmarkStart w:id="52" w:name="_GoBack"/>
-      <w:bookmarkEnd w:id="52"/>
+      <w:bookmarkStart w:id="61" w:name="_GoBack"/>
+      <w:bookmarkEnd w:id="61"/>
     </w:p>
     <w:sectPr>
-      <w:headerReference w:type="even" r:id="rId15"/>
-      <w:headerReference w:type="default" r:id="rId16"/>
-      <w:footerReference w:type="even" r:id="rId17"/>
-      <w:footerReference w:type="default" r:id="rId18"/>
-      <w:headerReference w:type="first" r:id="rId19"/>
-      <w:footerReference w:type="first" r:id="rId20"/>
+      <w:headerReference w:type="even" r:id="rId16"/>
+      <w:headerReference w:type="default" r:id="rId17"/>
+      <w:footerReference w:type="even" r:id="rId18"/>
+      <w:footerReference w:type="default" r:id="rId19"/>
+      <w:headerReference w:type="first" r:id="rId20"/>
+      <w:footerReference w:type="first" r:id="rId21"/>
       <w:pgSz w:w="11900" w:h="16840"/>
       <w:pgMar w:top="1440" w:right="1800" w:bottom="1440" w:left="1800" w:header="708" w:footer="708" w:gutter="0"/>
       <w:cols w:space="708"/>
     </w:sectPr>
   </w:body>
 </w:document>
+</file>
+
+<file path=word/comments.xml><?xml version="1.0" encoding="utf-8"?>
+<w:comments xmlns:mo="http://schemas.microsoft.com/office/mac/office/2008/main" xmlns:ve="http://schemas.openxmlformats.org/markup-compatibility/2006" xmlns:mv="urn:schemas-microsoft-com:mac:vml" xmlns:o="urn:schemas-microsoft-com:office:office" xmlns:r="http://schemas.openxmlformats.org/officeDocument/2006/relationships" xmlns:m="http://schemas.openxmlformats.org/officeDocument/2006/math" xmlns:v="urn:schemas-microsoft-com:vml" xmlns:wp="http://schemas.openxmlformats.org/drawingml/2006/wordprocessingDrawing" xmlns:w10="urn:schemas-microsoft-com:office:word" xmlns:w="http://schemas.openxmlformats.org/wordprocessingml/2006/main" xmlns:wne="http://schemas.microsoft.com/office/word/2006/wordml">
+  <w:comment w:id="28" w:author="AODN Project" w:date="2012-11-05T14:30:00Z" w:initials="AP">
+    <w:p>
+      <w:pPr>
+        <w:pStyle w:val="CommentText"/>
+      </w:pPr>
+      <w:r>
+        <w:rPr>
+          <w:rStyle w:val="CommentReference"/>
+        </w:rPr>
+        <w:annotationRef/>
+      </w:r>
+      <w:r>
+        <w:t>Missing from IOOS</w:t>
+      </w:r>
+    </w:p>
+  </w:comment>
+  <w:comment w:id="33" w:author="AODN Project" w:date="2012-11-05T14:30:00Z" w:initials="AP">
+    <w:p>
+      <w:pPr>
+        <w:pStyle w:val="CommentText"/>
+      </w:pPr>
+      <w:r>
+        <w:rPr>
+          <w:rStyle w:val="CommentReference"/>
+        </w:rPr>
+        <w:annotationRef/>
+      </w:r>
+      <w:r>
+        <w:t>Missing from IOOS</w:t>
+      </w:r>
+    </w:p>
+  </w:comment>
+  <w:comment w:id="38" w:author="AODN Project" w:date="2012-11-05T14:30:00Z" w:initials="AP">
+    <w:p>
+      <w:pPr>
+        <w:pStyle w:val="CommentText"/>
+      </w:pPr>
+      <w:r>
+        <w:rPr>
+          <w:rStyle w:val="CommentReference"/>
+        </w:rPr>
+        <w:annotationRef/>
+      </w:r>
+      <w:r>
+        <w:t>Missing from IOOS</w:t>
+      </w:r>
+    </w:p>
+  </w:comment>
+  <w:comment w:id="43" w:author="AODN Project" w:date="2012-11-05T14:31:00Z" w:initials="AP">
+    <w:p>
+      <w:pPr>
+        <w:pStyle w:val="CommentText"/>
+      </w:pPr>
+      <w:r>
+        <w:rPr>
+          <w:rStyle w:val="CommentReference"/>
+        </w:rPr>
+        <w:annotationRef/>
+      </w:r>
+      <w:r>
+        <w:t>Intercept/slope/unit Missing from IOOS</w:t>
+      </w:r>
+    </w:p>
+  </w:comment>
+  <w:comment w:id="46" w:author="AODN Project" w:date="2012-11-05T14:32:00Z" w:initials="AP">
+    <w:p>
+      <w:pPr>
+        <w:pStyle w:val="CommentText"/>
+      </w:pPr>
+      <w:r>
+        <w:rPr>
+          <w:rStyle w:val="CommentReference"/>
+        </w:rPr>
+        <w:annotationRef/>
+      </w:r>
+      <w:r>
+        <w:t>Missing from IOOS</w:t>
+      </w:r>
+    </w:p>
+  </w:comment>
+  <w:comment w:id="47" w:author="AODN Project" w:date="2012-11-05T14:32:00Z" w:initials="AP">
+    <w:p>
+      <w:pPr>
+        <w:pStyle w:val="CommentText"/>
+      </w:pPr>
+      <w:r>
+        <w:rPr>
+          <w:rStyle w:val="CommentReference"/>
+        </w:rPr>
+        <w:annotationRef/>
+      </w:r>
+      <w:r>
+        <w:t>Missing from IOOS</w:t>
+      </w:r>
+    </w:p>
+  </w:comment>
+  <w:comment w:id="48" w:author="AODN Project" w:date="2012-11-05T14:32:00Z" w:initials="AP">
+    <w:p>
+      <w:pPr>
+        <w:pStyle w:val="CommentText"/>
+      </w:pPr>
+      <w:r>
+        <w:rPr>
+          <w:rStyle w:val="CommentReference"/>
+        </w:rPr>
+        <w:annotationRef/>
+      </w:r>
+      <w:r>
+        <w:t>Missing from IOOS</w:t>
+      </w:r>
+    </w:p>
+  </w:comment>
+  <w:comment w:id="51" w:author="AODN Project" w:date="2012-11-05T14:33:00Z" w:initials="AP">
+    <w:p>
+      <w:pPr>
+        <w:pStyle w:val="CommentText"/>
+      </w:pPr>
+      <w:r>
+        <w:rPr>
+          <w:rStyle w:val="CommentReference"/>
+        </w:rPr>
+        <w:annotationRef/>
+      </w:r>
+      <w:r>
+        <w:t>Missing from IOOS</w:t>
+      </w:r>
+    </w:p>
+  </w:comment>
+</w:comments>
 </file>
 
 <file path=word/endnotes.xml><?xml version="1.0" encoding="utf-8"?>
@@ -7579,7 +7790,7 @@
                 <w:b/>
                 <w:noProof/>
               </w:rPr>
-              <w:t>1</w:t>
+              <w:t>8</w:t>
             </w:r>
             <w:r>
               <w:rPr>
@@ -10209,7 +10420,7 @@
 </file>
 
 <file path=customXml/itemProps1.xml><?xml version="1.0" encoding="utf-8"?>
-<ds:datastoreItem xmlns:ds="http://schemas.openxmlformats.org/officeDocument/2006/customXml" ds:itemID="{1C3D2C48-986D-4141-80A1-F252737CF919}">
+<ds:datastoreItem xmlns:ds="http://schemas.openxmlformats.org/officeDocument/2006/customXml" ds:itemID="{64DBC3C0-8445-E343-8365-C2CB6B1ECE1C}">
   <ds:schemaRefs>
     <ds:schemaRef ds:uri="http://schemas.openxmlformats.org/officeDocument/2006/bibliography"/>
   </ds:schemaRefs>

</xml_diff>